<commit_message>
Modified after Col's Review
</commit_message>
<xml_diff>
--- a/Documentation/Lets Quiz Project Plan.docx
+++ b/Documentation/Lets Quiz Project Plan.docx
@@ -2715,6 +2715,7 @@
       </w:pPr>
       <w:bookmarkStart w:id="17" w:name="_Toc515957001"/>
       <w:commentRangeStart w:id="18"/>
+      <w:commentRangeStart w:id="19"/>
       <w:r>
         <w:t>Project Milestones and Objectives</w:t>
       </w:r>
@@ -2730,6 +2731,18 @@
           <w:color w:val="auto"/>
         </w:rPr>
         <w:commentReference w:id="18"/>
+      </w:r>
+      <w:commentRangeEnd w:id="19"/>
+      <w:r>
+        <w:rPr>
+          <w:rStyle w:val="CommentReference"/>
+          <w:rFonts w:asciiTheme="minorHAnsi" w:eastAsiaTheme="minorEastAsia" w:hAnsiTheme="minorHAnsi" w:cstheme="minorBidi"/>
+          <w:b w:val="0"/>
+          <w:bCs w:val="0"/>
+          <w:smallCaps w:val="0"/>
+          <w:color w:val="auto"/>
+        </w:rPr>
+        <w:commentReference w:id="19"/>
       </w:r>
     </w:p>
     <w:tbl>
@@ -2966,14 +2979,7 @@
                 <w:sz w:val="20"/>
                 <w:szCs w:val="20"/>
               </w:rPr>
-              <w:t>13/03</w:t>
-            </w:r>
-            <w:r>
-              <w:rPr>
-                <w:sz w:val="20"/>
-                <w:szCs w:val="20"/>
-              </w:rPr>
-              <w:t xml:space="preserve"> – 26/03</w:t>
+              <w:t>13/03 – 26/03</w:t>
             </w:r>
           </w:p>
         </w:tc>
@@ -3407,6 +3413,7 @@
               <w:cnfStyle w:val="000000100000" w:firstRow="0" w:lastRow="0" w:firstColumn="0" w:lastColumn="0" w:oddVBand="0" w:evenVBand="0" w:oddHBand="1" w:evenHBand="0" w:firstRowFirstColumn="0" w:firstRowLastColumn="0" w:lastRowFirstColumn="0" w:lastRowLastColumn="0"/>
               <w:rPr>
                 <w:rStyle w:val="Strong"/>
+                <w:i/>
                 <w:sz w:val="20"/>
                 <w:szCs w:val="20"/>
               </w:rPr>
@@ -3414,26 +3421,11 @@
             <w:r>
               <w:rPr>
                 <w:rStyle w:val="Strong"/>
-                <w:sz w:val="20"/>
-                <w:szCs w:val="20"/>
-              </w:rPr>
-              <w:t xml:space="preserve">Database </w:t>
-            </w:r>
-            <w:r>
-              <w:rPr>
-                <w:rStyle w:val="Strong"/>
-                <w:sz w:val="20"/>
-                <w:szCs w:val="20"/>
-              </w:rPr>
-              <w:t>C</w:t>
-            </w:r>
-            <w:r>
-              <w:rPr>
-                <w:rStyle w:val="Strong"/>
-                <w:sz w:val="20"/>
-                <w:szCs w:val="20"/>
-              </w:rPr>
-              <w:t>reation and UI draft</w:t>
+                <w:i/>
+                <w:sz w:val="20"/>
+                <w:szCs w:val="20"/>
+              </w:rPr>
+              <w:t>Database Creation and UI draft</w:t>
             </w:r>
           </w:p>
           <w:p>
@@ -3697,6 +3689,7 @@
               <w:cnfStyle w:val="000000100000" w:firstRow="0" w:lastRow="0" w:firstColumn="0" w:lastColumn="0" w:oddVBand="0" w:evenVBand="0" w:oddHBand="1" w:evenHBand="0" w:firstRowFirstColumn="0" w:firstRowLastColumn="0" w:lastRowFirstColumn="0" w:lastRowLastColumn="0"/>
               <w:rPr>
                 <w:rStyle w:val="Strong"/>
+                <w:i/>
                 <w:sz w:val="20"/>
                 <w:szCs w:val="20"/>
               </w:rPr>
@@ -3704,6 +3697,7 @@
             <w:r>
               <w:rPr>
                 <w:rStyle w:val="Strong"/>
+                <w:i/>
                 <w:sz w:val="20"/>
                 <w:szCs w:val="20"/>
               </w:rPr>
@@ -3969,6 +3963,7 @@
               <w:cnfStyle w:val="000000000000" w:firstRow="0" w:lastRow="0" w:firstColumn="0" w:lastColumn="0" w:oddVBand="0" w:evenVBand="0" w:oddHBand="0" w:evenHBand="0" w:firstRowFirstColumn="0" w:firstRowLastColumn="0" w:lastRowFirstColumn="0" w:lastRowLastColumn="0"/>
               <w:rPr>
                 <w:rStyle w:val="Strong"/>
+                <w:i/>
                 <w:sz w:val="20"/>
                 <w:szCs w:val="20"/>
               </w:rPr>
@@ -3976,6 +3971,7 @@
             <w:r>
               <w:rPr>
                 <w:rStyle w:val="Strong"/>
+                <w:i/>
                 <w:sz w:val="20"/>
                 <w:szCs w:val="20"/>
               </w:rPr>
@@ -4130,6 +4126,7 @@
               <w:cnfStyle w:val="000000000000" w:firstRow="0" w:lastRow="0" w:firstColumn="0" w:lastColumn="0" w:oddVBand="0" w:evenVBand="0" w:oddHBand="0" w:evenHBand="0" w:firstRowFirstColumn="0" w:firstRowLastColumn="0" w:lastRowFirstColumn="0" w:lastRowLastColumn="0"/>
               <w:rPr>
                 <w:rStyle w:val="Strong"/>
+                <w:i/>
                 <w:sz w:val="20"/>
                 <w:szCs w:val="20"/>
               </w:rPr>
@@ -4137,26 +4134,27 @@
             <w:r>
               <w:rPr>
                 <w:rStyle w:val="Strong"/>
-                <w:sz w:val="20"/>
-                <w:szCs w:val="20"/>
-              </w:rPr>
-              <w:t>Leader</w:t>
+                <w:i/>
+                <w:sz w:val="20"/>
+                <w:szCs w:val="20"/>
+              </w:rPr>
+              <w:t>G</w:t>
             </w:r>
             <w:r>
               <w:rPr>
                 <w:rStyle w:val="Strong"/>
-                <w:sz w:val="20"/>
-                <w:szCs w:val="20"/>
-              </w:rPr>
-              <w:t xml:space="preserve"> </w:t>
+                <w:i/>
+              </w:rPr>
+              <w:t xml:space="preserve">lobal </w:t>
             </w:r>
             <w:r>
               <w:rPr>
                 <w:rStyle w:val="Strong"/>
-                <w:sz w:val="20"/>
-                <w:szCs w:val="20"/>
-              </w:rPr>
-              <w:t>board</w:t>
+                <w:i/>
+                <w:sz w:val="20"/>
+                <w:szCs w:val="20"/>
+              </w:rPr>
+              <w:t>Leader board</w:t>
             </w:r>
           </w:p>
           <w:p>
@@ -4180,14 +4178,7 @@
                 <w:sz w:val="20"/>
                 <w:szCs w:val="20"/>
               </w:rPr>
-              <w:t>leader</w:t>
-            </w:r>
-            <w:r>
-              <w:rPr>
-                <w:sz w:val="20"/>
-                <w:szCs w:val="20"/>
-              </w:rPr>
-              <w:t xml:space="preserve"> </w:t>
+              <w:t xml:space="preserve">leader </w:t>
             </w:r>
             <w:r>
               <w:rPr>
@@ -4218,7 +4209,21 @@
                 <w:sz w:val="20"/>
                 <w:szCs w:val="20"/>
               </w:rPr>
-              <w:t>Create PHP script to sort data in leaderboard table</w:t>
+              <w:t>Create PHP script to sort data in global leader</w:t>
+            </w:r>
+            <w:r>
+              <w:rPr>
+                <w:sz w:val="20"/>
+                <w:szCs w:val="20"/>
+              </w:rPr>
+              <w:t xml:space="preserve"> </w:t>
+            </w:r>
+            <w:r>
+              <w:rPr>
+                <w:sz w:val="20"/>
+                <w:szCs w:val="20"/>
+              </w:rPr>
+              <w:t>board table</w:t>
             </w:r>
           </w:p>
           <w:p>
@@ -4234,7 +4239,21 @@
                 <w:sz w:val="20"/>
                 <w:szCs w:val="20"/>
               </w:rPr>
-              <w:t>Create C# script that displays data fetched from leaderboard table via PHP script</w:t>
+              <w:t>Create C# script that displays data fetched from global leader</w:t>
+            </w:r>
+            <w:r>
+              <w:rPr>
+                <w:sz w:val="20"/>
+                <w:szCs w:val="20"/>
+              </w:rPr>
+              <w:t xml:space="preserve"> </w:t>
+            </w:r>
+            <w:r>
+              <w:rPr>
+                <w:sz w:val="20"/>
+                <w:szCs w:val="20"/>
+              </w:rPr>
+              <w:t>board table via PHP script</w:t>
             </w:r>
           </w:p>
           <w:p>
@@ -4250,7 +4269,21 @@
                 <w:sz w:val="20"/>
                 <w:szCs w:val="20"/>
               </w:rPr>
-              <w:t>Create tests for leader</w:t>
+              <w:t>Create tests for</w:t>
+            </w:r>
+            <w:r>
+              <w:rPr>
+                <w:sz w:val="20"/>
+                <w:szCs w:val="20"/>
+              </w:rPr>
+              <w:t xml:space="preserve"> </w:t>
+            </w:r>
+            <w:r>
+              <w:rPr>
+                <w:sz w:val="20"/>
+                <w:szCs w:val="20"/>
+              </w:rPr>
+              <w:t>global leader</w:t>
             </w:r>
             <w:r>
               <w:rPr>
@@ -4293,7 +4326,7 @@
                 <w:sz w:val="20"/>
                 <w:szCs w:val="20"/>
               </w:rPr>
-              <w:t xml:space="preserve"> leade</w:t>
+              <w:t xml:space="preserve"> global leade</w:t>
             </w:r>
             <w:r>
               <w:rPr>
@@ -4441,6 +4474,7 @@
               <w:cnfStyle w:val="000000100000" w:firstRow="0" w:lastRow="0" w:firstColumn="0" w:lastColumn="0" w:oddVBand="0" w:evenVBand="0" w:oddHBand="1" w:evenHBand="0" w:firstRowFirstColumn="0" w:firstRowLastColumn="0" w:lastRowFirstColumn="0" w:lastRowLastColumn="0"/>
               <w:rPr>
                 <w:rStyle w:val="Strong"/>
+                <w:i/>
                 <w:sz w:val="20"/>
                 <w:szCs w:val="20"/>
               </w:rPr>
@@ -4448,6 +4482,7 @@
             <w:r>
               <w:rPr>
                 <w:rStyle w:val="Strong"/>
+                <w:i/>
                 <w:sz w:val="20"/>
                 <w:szCs w:val="20"/>
               </w:rPr>
@@ -4731,21 +4766,7 @@
                 <w:sz w:val="20"/>
                 <w:szCs w:val="20"/>
               </w:rPr>
-              <w:t>Does the result of the game get stored in the database</w:t>
-            </w:r>
-            <w:r>
-              <w:rPr>
-                <w:sz w:val="20"/>
-                <w:szCs w:val="20"/>
-              </w:rPr>
-              <w:t xml:space="preserve"> for registered users</w:t>
-            </w:r>
-            <w:r>
-              <w:rPr>
-                <w:sz w:val="20"/>
-                <w:szCs w:val="20"/>
-              </w:rPr>
-              <w:t>?</w:t>
+              <w:t>Does the result of the game get stored in the database for registered users?</w:t>
             </w:r>
           </w:p>
         </w:tc>
@@ -4857,6 +4878,7 @@
               <w:cnfStyle w:val="000000000000" w:firstRow="0" w:lastRow="0" w:firstColumn="0" w:lastColumn="0" w:oddVBand="0" w:evenVBand="0" w:oddHBand="0" w:evenHBand="0" w:firstRowFirstColumn="0" w:firstRowLastColumn="0" w:lastRowFirstColumn="0" w:lastRowLastColumn="0"/>
               <w:rPr>
                 <w:rStyle w:val="Strong"/>
+                <w:i/>
                 <w:sz w:val="20"/>
                 <w:szCs w:val="20"/>
               </w:rPr>
@@ -4864,6 +4886,7 @@
             <w:r>
               <w:rPr>
                 <w:rStyle w:val="Strong"/>
+                <w:i/>
                 <w:sz w:val="20"/>
                 <w:szCs w:val="20"/>
               </w:rPr>
@@ -4952,6 +4975,7 @@
                 <w:sz w:val="20"/>
                 <w:szCs w:val="20"/>
               </w:rPr>
+              <w:lastRenderedPageBreak/>
               <w:t>Is question present in the database?</w:t>
             </w:r>
           </w:p>
@@ -4973,7 +4997,6 @@
                 <w:sz w:val="20"/>
                 <w:szCs w:val="20"/>
               </w:rPr>
-              <w:lastRenderedPageBreak/>
               <w:t>Did the question upload correctly?</w:t>
             </w:r>
           </w:p>
@@ -5357,6 +5380,7 @@
               <w:cnfStyle w:val="000000100000" w:firstRow="0" w:lastRow="0" w:firstColumn="0" w:lastColumn="0" w:oddVBand="0" w:evenVBand="0" w:oddHBand="1" w:evenHBand="0" w:firstRowFirstColumn="0" w:firstRowLastColumn="0" w:lastRowFirstColumn="0" w:lastRowLastColumn="0"/>
               <w:rPr>
                 <w:b/>
+                <w:i/>
                 <w:sz w:val="20"/>
                 <w:szCs w:val="20"/>
               </w:rPr>
@@ -5364,6 +5388,7 @@
             <w:r>
               <w:rPr>
                 <w:b/>
+                <w:i/>
                 <w:sz w:val="20"/>
                 <w:szCs w:val="20"/>
               </w:rPr>
@@ -5494,21 +5519,7 @@
                 <w:sz w:val="20"/>
                 <w:szCs w:val="20"/>
               </w:rPr>
-              <w:t>Is the database</w:t>
-            </w:r>
-            <w:r>
-              <w:rPr>
-                <w:sz w:val="20"/>
-                <w:szCs w:val="20"/>
-              </w:rPr>
-              <w:t xml:space="preserve"> correctly</w:t>
-            </w:r>
-            <w:r>
-              <w:rPr>
-                <w:sz w:val="20"/>
-                <w:szCs w:val="20"/>
-              </w:rPr>
-              <w:t xml:space="preserve"> storing game and round progress?</w:t>
+              <w:t>Is the database correctly storing game and round progress?</w:t>
             </w:r>
           </w:p>
           <w:p>
@@ -5530,6 +5541,216 @@
                 <w:szCs w:val="20"/>
               </w:rPr>
               <w:t>Is the UI being updated correctly to show game and round progress?</w:t>
+            </w:r>
+          </w:p>
+          <w:p>
+            <w:pPr>
+              <w:pStyle w:val="ListParagraph"/>
+              <w:numPr>
+                <w:ilvl w:val="0"/>
+                <w:numId w:val="30"/>
+              </w:numPr>
+              <w:cnfStyle w:val="000000100000" w:firstRow="0" w:lastRow="0" w:firstColumn="0" w:lastColumn="0" w:oddVBand="0" w:evenVBand="0" w:oddHBand="1" w:evenHBand="0" w:firstRowFirstColumn="0" w:firstRowLastColumn="0" w:lastRowFirstColumn="0" w:lastRowLastColumn="0"/>
+              <w:rPr>
+                <w:sz w:val="20"/>
+                <w:szCs w:val="20"/>
+              </w:rPr>
+            </w:pPr>
+            <w:r>
+              <w:rPr>
+                <w:sz w:val="20"/>
+                <w:szCs w:val="20"/>
+              </w:rPr>
+              <w:t>Is the UI showing the user and opponent turn status correctly?</w:t>
+            </w:r>
+          </w:p>
+          <w:p>
+            <w:pPr>
+              <w:cnfStyle w:val="000000100000" w:firstRow="0" w:lastRow="0" w:firstColumn="0" w:lastColumn="0" w:oddVBand="0" w:evenVBand="0" w:oddHBand="1" w:evenHBand="0" w:firstRowFirstColumn="0" w:firstRowLastColumn="0" w:lastRowFirstColumn="0" w:lastRowLastColumn="0"/>
+              <w:rPr>
+                <w:b/>
+                <w:i/>
+                <w:sz w:val="20"/>
+                <w:szCs w:val="20"/>
+              </w:rPr>
+            </w:pPr>
+            <w:r>
+              <w:rPr>
+                <w:b/>
+                <w:i/>
+                <w:sz w:val="20"/>
+                <w:szCs w:val="20"/>
+              </w:rPr>
+              <w:t>Extend Multiplayer Playthrough to Support Simultaneous Games</w:t>
+            </w:r>
+          </w:p>
+          <w:p>
+            <w:pPr>
+              <w:cnfStyle w:val="000000100000" w:firstRow="0" w:lastRow="0" w:firstColumn="0" w:lastColumn="0" w:oddVBand="0" w:evenVBand="0" w:oddHBand="1" w:evenHBand="0" w:firstRowFirstColumn="0" w:firstRowLastColumn="0" w:lastRowFirstColumn="0" w:lastRowLastColumn="0"/>
+              <w:rPr>
+                <w:sz w:val="20"/>
+                <w:szCs w:val="20"/>
+              </w:rPr>
+            </w:pPr>
+            <w:r>
+              <w:rPr>
+                <w:sz w:val="20"/>
+                <w:szCs w:val="20"/>
+              </w:rPr>
+              <w:t>Refine database structure to allow for simultaneous multiplayer games</w:t>
+            </w:r>
+          </w:p>
+          <w:p>
+            <w:pPr>
+              <w:cnfStyle w:val="000000100000" w:firstRow="0" w:lastRow="0" w:firstColumn="0" w:lastColumn="0" w:oddVBand="0" w:evenVBand="0" w:oddHBand="1" w:evenHBand="0" w:firstRowFirstColumn="0" w:firstRowLastColumn="0" w:lastRowFirstColumn="0" w:lastRowLastColumn="0"/>
+              <w:rPr>
+                <w:sz w:val="20"/>
+                <w:szCs w:val="20"/>
+              </w:rPr>
+            </w:pPr>
+            <w:r>
+              <w:rPr>
+                <w:sz w:val="20"/>
+                <w:szCs w:val="20"/>
+              </w:rPr>
+              <w:t>Create / refine PHP script to allow communication between UI and database about each multiplayer game</w:t>
+            </w:r>
+          </w:p>
+          <w:p>
+            <w:pPr>
+              <w:cnfStyle w:val="000000100000" w:firstRow="0" w:lastRow="0" w:firstColumn="0" w:lastColumn="0" w:oddVBand="0" w:evenVBand="0" w:oddHBand="1" w:evenHBand="0" w:firstRowFirstColumn="0" w:firstRowLastColumn="0" w:lastRowFirstColumn="0" w:lastRowLastColumn="0"/>
+              <w:rPr>
+                <w:sz w:val="20"/>
+                <w:szCs w:val="20"/>
+              </w:rPr>
+            </w:pPr>
+            <w:r>
+              <w:rPr>
+                <w:sz w:val="20"/>
+                <w:szCs w:val="20"/>
+              </w:rPr>
+              <w:t>Create / refine C# script to implement simultaneous multiplayer games and use PHP script to update database</w:t>
+            </w:r>
+          </w:p>
+          <w:p>
+            <w:pPr>
+              <w:cnfStyle w:val="000000100000" w:firstRow="0" w:lastRow="0" w:firstColumn="0" w:lastColumn="0" w:oddVBand="0" w:evenVBand="0" w:oddHBand="1" w:evenHBand="0" w:firstRowFirstColumn="0" w:firstRowLastColumn="0" w:lastRowFirstColumn="0" w:lastRowLastColumn="0"/>
+              <w:rPr>
+                <w:sz w:val="20"/>
+                <w:szCs w:val="20"/>
+              </w:rPr>
+            </w:pPr>
+            <w:r>
+              <w:rPr>
+                <w:sz w:val="20"/>
+                <w:szCs w:val="20"/>
+              </w:rPr>
+              <w:t>Create tests for simultaneous multiplayer playthrough</w:t>
+            </w:r>
+          </w:p>
+          <w:p>
+            <w:pPr>
+              <w:pStyle w:val="ListParagraph"/>
+              <w:numPr>
+                <w:ilvl w:val="0"/>
+                <w:numId w:val="30"/>
+              </w:numPr>
+              <w:cnfStyle w:val="000000100000" w:firstRow="0" w:lastRow="0" w:firstColumn="0" w:lastColumn="0" w:oddVBand="0" w:evenVBand="0" w:oddHBand="1" w:evenHBand="0" w:firstRowFirstColumn="0" w:firstRowLastColumn="0" w:lastRowFirstColumn="0" w:lastRowLastColumn="0"/>
+              <w:rPr>
+                <w:sz w:val="20"/>
+                <w:szCs w:val="20"/>
+              </w:rPr>
+            </w:pPr>
+            <w:r>
+              <w:rPr>
+                <w:sz w:val="20"/>
+                <w:szCs w:val="20"/>
+              </w:rPr>
+              <w:t>Can more than one game be opened/ played?</w:t>
+            </w:r>
+          </w:p>
+          <w:p>
+            <w:pPr>
+              <w:pStyle w:val="ListParagraph"/>
+              <w:numPr>
+                <w:ilvl w:val="0"/>
+                <w:numId w:val="30"/>
+              </w:numPr>
+              <w:cnfStyle w:val="000000100000" w:firstRow="0" w:lastRow="0" w:firstColumn="0" w:lastColumn="0" w:oddVBand="0" w:evenVBand="0" w:oddHBand="1" w:evenHBand="0" w:firstRowFirstColumn="0" w:firstRowLastColumn="0" w:lastRowFirstColumn="0" w:lastRowLastColumn="0"/>
+              <w:rPr>
+                <w:sz w:val="20"/>
+                <w:szCs w:val="20"/>
+              </w:rPr>
+            </w:pPr>
+            <w:r>
+              <w:rPr>
+                <w:sz w:val="20"/>
+                <w:szCs w:val="20"/>
+              </w:rPr>
+              <w:t>Is the database correctly storing current games?</w:t>
+            </w:r>
+          </w:p>
+          <w:p>
+            <w:pPr>
+              <w:pStyle w:val="ListParagraph"/>
+              <w:numPr>
+                <w:ilvl w:val="0"/>
+                <w:numId w:val="30"/>
+              </w:numPr>
+              <w:cnfStyle w:val="000000100000" w:firstRow="0" w:lastRow="0" w:firstColumn="0" w:lastColumn="0" w:oddVBand="0" w:evenVBand="0" w:oddHBand="1" w:evenHBand="0" w:firstRowFirstColumn="0" w:firstRowLastColumn="0" w:lastRowFirstColumn="0" w:lastRowLastColumn="0"/>
+              <w:rPr>
+                <w:sz w:val="20"/>
+                <w:szCs w:val="20"/>
+              </w:rPr>
+            </w:pPr>
+            <w:r>
+              <w:rPr>
+                <w:sz w:val="20"/>
+                <w:szCs w:val="20"/>
+              </w:rPr>
+              <w:t>Is the database correctly storing each game and round progress?</w:t>
+            </w:r>
+          </w:p>
+          <w:p>
+            <w:pPr>
+              <w:pStyle w:val="ListParagraph"/>
+              <w:numPr>
+                <w:ilvl w:val="0"/>
+                <w:numId w:val="30"/>
+              </w:numPr>
+              <w:cnfStyle w:val="000000100000" w:firstRow="0" w:lastRow="0" w:firstColumn="0" w:lastColumn="0" w:oddVBand="0" w:evenVBand="0" w:oddHBand="1" w:evenHBand="0" w:firstRowFirstColumn="0" w:firstRowLastColumn="0" w:lastRowFirstColumn="0" w:lastRowLastColumn="0"/>
+              <w:rPr>
+                <w:sz w:val="20"/>
+                <w:szCs w:val="20"/>
+              </w:rPr>
+            </w:pPr>
+            <w:r>
+              <w:rPr>
+                <w:sz w:val="20"/>
+                <w:szCs w:val="20"/>
+              </w:rPr>
+              <w:t>Is the UI being updated correctly to show each game and round progress?</w:t>
+            </w:r>
+          </w:p>
+          <w:p>
+            <w:pPr>
+              <w:pStyle w:val="ListParagraph"/>
+              <w:numPr>
+                <w:ilvl w:val="0"/>
+                <w:numId w:val="30"/>
+              </w:numPr>
+              <w:cnfStyle w:val="000000100000" w:firstRow="0" w:lastRow="0" w:firstColumn="0" w:lastColumn="0" w:oddVBand="0" w:evenVBand="0" w:oddHBand="1" w:evenHBand="0" w:firstRowFirstColumn="0" w:firstRowLastColumn="0" w:lastRowFirstColumn="0" w:lastRowLastColumn="0"/>
+              <w:rPr>
+                <w:sz w:val="20"/>
+                <w:szCs w:val="20"/>
+              </w:rPr>
+            </w:pPr>
+            <w:r>
+              <w:rPr>
+                <w:sz w:val="20"/>
+                <w:szCs w:val="20"/>
+              </w:rPr>
+              <w:t>Is the UI showing the statues of each game correctly?</w:t>
             </w:r>
           </w:p>
           <w:p>
@@ -5653,6 +5874,7 @@
               <w:cnfStyle w:val="000000000000" w:firstRow="0" w:lastRow="0" w:firstColumn="0" w:lastColumn="0" w:oddVBand="0" w:evenVBand="0" w:oddHBand="0" w:evenHBand="0" w:firstRowFirstColumn="0" w:firstRowLastColumn="0" w:lastRowFirstColumn="0" w:lastRowLastColumn="0"/>
               <w:rPr>
                 <w:b/>
+                <w:i/>
                 <w:sz w:val="20"/>
                 <w:szCs w:val="20"/>
               </w:rPr>
@@ -5660,6 +5882,7 @@
             <w:r>
               <w:rPr>
                 <w:b/>
+                <w:i/>
                 <w:sz w:val="20"/>
                 <w:szCs w:val="20"/>
               </w:rPr>
@@ -5905,6 +6128,7 @@
               <w:cnfStyle w:val="000000100000" w:firstRow="0" w:lastRow="0" w:firstColumn="0" w:lastColumn="0" w:oddVBand="0" w:evenVBand="0" w:oddHBand="1" w:evenHBand="0" w:firstRowFirstColumn="0" w:firstRowLastColumn="0" w:lastRowFirstColumn="0" w:lastRowLastColumn="0"/>
               <w:rPr>
                 <w:b/>
+                <w:i/>
                 <w:sz w:val="20"/>
                 <w:szCs w:val="20"/>
               </w:rPr>
@@ -5912,6 +6136,7 @@
             <w:r>
               <w:rPr>
                 <w:b/>
+                <w:i/>
                 <w:sz w:val="20"/>
                 <w:szCs w:val="20"/>
               </w:rPr>
@@ -5931,21 +6156,7 @@
                 <w:sz w:val="20"/>
                 <w:szCs w:val="20"/>
               </w:rPr>
-              <w:t>Integrat</w:t>
-            </w:r>
-            <w:r>
-              <w:rPr>
-                <w:sz w:val="20"/>
-                <w:szCs w:val="20"/>
-              </w:rPr>
-              <w:t xml:space="preserve">e </w:t>
-            </w:r>
-            <w:r>
-              <w:rPr>
-                <w:sz w:val="20"/>
-                <w:szCs w:val="20"/>
-              </w:rPr>
-              <w:t>Firebase into project</w:t>
+              <w:t>Integrate Firebase into project</w:t>
             </w:r>
           </w:p>
           <w:p>
@@ -5977,6 +6188,7 @@
                 <w:sz w:val="20"/>
                 <w:szCs w:val="20"/>
               </w:rPr>
+              <w:lastRenderedPageBreak/>
               <w:t>Create database structure to allow for push notifications</w:t>
             </w:r>
           </w:p>
@@ -6088,21 +6300,7 @@
                 <w:sz w:val="20"/>
                 <w:szCs w:val="20"/>
               </w:rPr>
-              <w:t>Does the app load the correct information from the push notification after it</w:t>
-            </w:r>
-            <w:r>
-              <w:rPr>
-                <w:sz w:val="20"/>
-                <w:szCs w:val="20"/>
-              </w:rPr>
-              <w:t xml:space="preserve"> has</w:t>
-            </w:r>
-            <w:r>
-              <w:rPr>
-                <w:sz w:val="20"/>
-                <w:szCs w:val="20"/>
-              </w:rPr>
-              <w:t xml:space="preserve"> been interacted with?</w:t>
+              <w:t>Does the app load the correct information from the push notification after it has been interacted with?</w:t>
             </w:r>
           </w:p>
         </w:tc>
@@ -6221,6 +6419,7 @@
               <w:cnfStyle w:val="000000000000" w:firstRow="0" w:lastRow="0" w:firstColumn="0" w:lastColumn="0" w:oddVBand="0" w:evenVBand="0" w:oddHBand="0" w:evenHBand="0" w:firstRowFirstColumn="0" w:firstRowLastColumn="0" w:lastRowFirstColumn="0" w:lastRowLastColumn="0"/>
               <w:rPr>
                 <w:b/>
+                <w:i/>
                 <w:sz w:val="20"/>
                 <w:szCs w:val="20"/>
               </w:rPr>
@@ -6228,18 +6427,112 @@
             <w:r>
               <w:rPr>
                 <w:b/>
-                <w:sz w:val="20"/>
-                <w:szCs w:val="20"/>
-              </w:rPr>
-              <w:t>Contingency</w:t>
-            </w:r>
-            <w:r>
-              <w:rPr>
-                <w:b/>
-                <w:sz w:val="20"/>
-                <w:szCs w:val="20"/>
-              </w:rPr>
-              <w:t xml:space="preserve"> for;</w:t>
+                <w:i/>
+                <w:sz w:val="20"/>
+                <w:szCs w:val="20"/>
+              </w:rPr>
+              <w:t>Voting on Questions</w:t>
+            </w:r>
+          </w:p>
+          <w:p>
+            <w:pPr>
+              <w:cnfStyle w:val="000000000000" w:firstRow="0" w:lastRow="0" w:firstColumn="0" w:lastColumn="0" w:oddVBand="0" w:evenVBand="0" w:oddHBand="0" w:evenHBand="0" w:firstRowFirstColumn="0" w:firstRowLastColumn="0" w:lastRowFirstColumn="0" w:lastRowLastColumn="0"/>
+              <w:rPr>
+                <w:sz w:val="20"/>
+                <w:szCs w:val="20"/>
+              </w:rPr>
+            </w:pPr>
+            <w:r>
+              <w:rPr>
+                <w:sz w:val="20"/>
+                <w:szCs w:val="20"/>
+              </w:rPr>
+              <w:t>Refine UI to allow for user votes</w:t>
+            </w:r>
+          </w:p>
+          <w:p>
+            <w:pPr>
+              <w:cnfStyle w:val="000000000000" w:firstRow="0" w:lastRow="0" w:firstColumn="0" w:lastColumn="0" w:oddVBand="0" w:evenVBand="0" w:oddHBand="0" w:evenHBand="0" w:firstRowFirstColumn="0" w:firstRowLastColumn="0" w:lastRowFirstColumn="0" w:lastRowLastColumn="0"/>
+              <w:rPr>
+                <w:sz w:val="20"/>
+                <w:szCs w:val="20"/>
+              </w:rPr>
+            </w:pPr>
+            <w:r>
+              <w:rPr>
+                <w:sz w:val="20"/>
+                <w:szCs w:val="20"/>
+              </w:rPr>
+              <w:t>Refine database structure of User and Question tables to allow for user votes on questions</w:t>
+            </w:r>
+          </w:p>
+          <w:p>
+            <w:pPr>
+              <w:cnfStyle w:val="000000000000" w:firstRow="0" w:lastRow="0" w:firstColumn="0" w:lastColumn="0" w:oddVBand="0" w:evenVBand="0" w:oddHBand="0" w:evenHBand="0" w:firstRowFirstColumn="0" w:firstRowLastColumn="0" w:lastRowFirstColumn="0" w:lastRowLastColumn="0"/>
+              <w:rPr>
+                <w:sz w:val="20"/>
+                <w:szCs w:val="20"/>
+              </w:rPr>
+            </w:pPr>
+            <w:r>
+              <w:rPr>
+                <w:sz w:val="20"/>
+                <w:szCs w:val="20"/>
+              </w:rPr>
+              <w:t>Create PHP script to allow for communication between UI and database about user votes</w:t>
+            </w:r>
+          </w:p>
+          <w:p>
+            <w:pPr>
+              <w:cnfStyle w:val="000000000000" w:firstRow="0" w:lastRow="0" w:firstColumn="0" w:lastColumn="0" w:oddVBand="0" w:evenVBand="0" w:oddHBand="0" w:evenHBand="0" w:firstRowFirstColumn="0" w:firstRowLastColumn="0" w:lastRowFirstColumn="0" w:lastRowLastColumn="0"/>
+              <w:rPr>
+                <w:sz w:val="20"/>
+                <w:szCs w:val="20"/>
+              </w:rPr>
+            </w:pPr>
+            <w:r>
+              <w:rPr>
+                <w:sz w:val="20"/>
+                <w:szCs w:val="20"/>
+              </w:rPr>
+              <w:t>Create C# to allow for user voting on questions</w:t>
+            </w:r>
+            <w:r>
+              <w:rPr>
+                <w:sz w:val="20"/>
+                <w:szCs w:val="20"/>
+              </w:rPr>
+              <w:t xml:space="preserve"> and use PHP script to update database</w:t>
+            </w:r>
+          </w:p>
+          <w:p>
+            <w:pPr>
+              <w:cnfStyle w:val="000000000000" w:firstRow="0" w:lastRow="0" w:firstColumn="0" w:lastColumn="0" w:oddVBand="0" w:evenVBand="0" w:oddHBand="0" w:evenHBand="0" w:firstRowFirstColumn="0" w:firstRowLastColumn="0" w:lastRowFirstColumn="0" w:lastRowLastColumn="0"/>
+              <w:rPr>
+                <w:sz w:val="20"/>
+                <w:szCs w:val="20"/>
+              </w:rPr>
+            </w:pPr>
+            <w:r>
+              <w:rPr>
+                <w:sz w:val="20"/>
+                <w:szCs w:val="20"/>
+              </w:rPr>
+              <w:t xml:space="preserve">Create tests for voting on </w:t>
+            </w:r>
+            <w:r>
+              <w:rPr>
+                <w:sz w:val="20"/>
+                <w:szCs w:val="20"/>
+              </w:rPr>
+              <w:t>q</w:t>
+            </w:r>
+            <w:r>
+              <w:rPr>
+                <w:sz w:val="20"/>
+                <w:szCs w:val="20"/>
+              </w:rPr>
+              <w:t>uestions;</w:t>
             </w:r>
           </w:p>
           <w:p>
@@ -6251,26 +6544,16 @@
               </w:numPr>
               <w:cnfStyle w:val="000000000000" w:firstRow="0" w:lastRow="0" w:firstColumn="0" w:lastColumn="0" w:oddVBand="0" w:evenVBand="0" w:oddHBand="0" w:evenHBand="0" w:firstRowFirstColumn="0" w:firstRowLastColumn="0" w:lastRowFirstColumn="0" w:lastRowLastColumn="0"/>
               <w:rPr>
-                <w:b/>
-                <w:sz w:val="20"/>
-                <w:szCs w:val="20"/>
-              </w:rPr>
-            </w:pPr>
-            <w:r>
-              <w:rPr>
-                <w:b/>
-                <w:sz w:val="20"/>
-                <w:szCs w:val="20"/>
-              </w:rPr>
-              <w:t xml:space="preserve">Uncompleted development </w:t>
-            </w:r>
-            <w:r>
-              <w:rPr>
-                <w:b/>
-                <w:sz w:val="20"/>
-                <w:szCs w:val="20"/>
-              </w:rPr>
-              <w:t>tasks</w:t>
+                <w:sz w:val="20"/>
+                <w:szCs w:val="20"/>
+              </w:rPr>
+            </w:pPr>
+            <w:r>
+              <w:rPr>
+                <w:sz w:val="20"/>
+                <w:szCs w:val="20"/>
+              </w:rPr>
+              <w:t>Are votes being recorded in the database?</w:t>
             </w:r>
           </w:p>
           <w:p>
@@ -6282,6 +6565,22 @@
               </w:numPr>
               <w:cnfStyle w:val="000000000000" w:firstRow="0" w:lastRow="0" w:firstColumn="0" w:lastColumn="0" w:oddVBand="0" w:evenVBand="0" w:oddHBand="0" w:evenHBand="0" w:firstRowFirstColumn="0" w:firstRowLastColumn="0" w:lastRowFirstColumn="0" w:lastRowLastColumn="0"/>
               <w:rPr>
+                <w:sz w:val="20"/>
+                <w:szCs w:val="20"/>
+              </w:rPr>
+            </w:pPr>
+            <w:r>
+              <w:rPr>
+                <w:sz w:val="20"/>
+                <w:szCs w:val="20"/>
+              </w:rPr>
+              <w:t>Are questions being removed after a certain number of down votes?</w:t>
+            </w:r>
+          </w:p>
+          <w:p>
+            <w:pPr>
+              <w:cnfStyle w:val="000000000000" w:firstRow="0" w:lastRow="0" w:firstColumn="0" w:lastColumn="0" w:oddVBand="0" w:evenVBand="0" w:oddHBand="0" w:evenHBand="0" w:firstRowFirstColumn="0" w:firstRowLastColumn="0" w:lastRowFirstColumn="0" w:lastRowLastColumn="0"/>
+              <w:rPr>
                 <w:b/>
                 <w:sz w:val="20"/>
                 <w:szCs w:val="20"/>
@@ -6293,41 +6592,15 @@
                 <w:sz w:val="20"/>
                 <w:szCs w:val="20"/>
               </w:rPr>
-              <w:t>Unresolved bugs</w:t>
-            </w:r>
-          </w:p>
-          <w:p>
-            <w:pPr>
-              <w:cnfStyle w:val="000000000000" w:firstRow="0" w:lastRow="0" w:firstColumn="0" w:lastColumn="0" w:oddVBand="0" w:evenVBand="0" w:oddHBand="0" w:evenHBand="0" w:firstRowFirstColumn="0" w:firstRowLastColumn="0" w:lastRowFirstColumn="0" w:lastRowLastColumn="0"/>
-              <w:rPr>
-                <w:sz w:val="20"/>
-                <w:szCs w:val="20"/>
-              </w:rPr>
-            </w:pPr>
-            <w:r>
-              <w:rPr>
-                <w:sz w:val="20"/>
-                <w:szCs w:val="20"/>
-              </w:rPr>
-              <w:t>Complete any outstanding tasks and resolve and issues</w:t>
-            </w:r>
-          </w:p>
-          <w:p>
-            <w:pPr>
-              <w:cnfStyle w:val="000000000000" w:firstRow="0" w:lastRow="0" w:firstColumn="0" w:lastColumn="0" w:oddVBand="0" w:evenVBand="0" w:oddHBand="0" w:evenHBand="0" w:firstRowFirstColumn="0" w:firstRowLastColumn="0" w:lastRowFirstColumn="0" w:lastRowLastColumn="0"/>
+              <w:t>Contingency</w:t>
+            </w:r>
+            <w:r>
               <w:rPr>
                 <w:b/>
                 <w:sz w:val="20"/>
                 <w:szCs w:val="20"/>
               </w:rPr>
-            </w:pPr>
-            <w:r>
-              <w:rPr>
-                <w:b/>
-                <w:sz w:val="20"/>
-                <w:szCs w:val="20"/>
-              </w:rPr>
-              <w:t>Determine test environment</w:t>
+              <w:t xml:space="preserve"> for;</w:t>
             </w:r>
           </w:p>
           <w:p>
@@ -6339,16 +6612,18 @@
               </w:numPr>
               <w:cnfStyle w:val="000000000000" w:firstRow="0" w:lastRow="0" w:firstColumn="0" w:lastColumn="0" w:oddVBand="0" w:evenVBand="0" w:oddHBand="0" w:evenHBand="0" w:firstRowFirstColumn="0" w:firstRowLastColumn="0" w:lastRowFirstColumn="0" w:lastRowLastColumn="0"/>
               <w:rPr>
-                <w:sz w:val="20"/>
-                <w:szCs w:val="20"/>
-              </w:rPr>
-            </w:pPr>
-            <w:r>
-              <w:rPr>
-                <w:sz w:val="20"/>
-                <w:szCs w:val="20"/>
-              </w:rPr>
-              <w:t>What devices will be used for the test?</w:t>
+                <w:b/>
+                <w:sz w:val="20"/>
+                <w:szCs w:val="20"/>
+              </w:rPr>
+            </w:pPr>
+            <w:r>
+              <w:rPr>
+                <w:b/>
+                <w:sz w:val="20"/>
+                <w:szCs w:val="20"/>
+              </w:rPr>
+              <w:t>Uncompleted development tasks</w:t>
             </w:r>
           </w:p>
           <w:p>
@@ -6360,16 +6635,59 @@
               </w:numPr>
               <w:cnfStyle w:val="000000000000" w:firstRow="0" w:lastRow="0" w:firstColumn="0" w:lastColumn="0" w:oddVBand="0" w:evenVBand="0" w:oddHBand="0" w:evenHBand="0" w:firstRowFirstColumn="0" w:firstRowLastColumn="0" w:lastRowFirstColumn="0" w:lastRowLastColumn="0"/>
               <w:rPr>
-                <w:sz w:val="20"/>
-                <w:szCs w:val="20"/>
-              </w:rPr>
-            </w:pPr>
-            <w:r>
-              <w:rPr>
-                <w:sz w:val="20"/>
-                <w:szCs w:val="20"/>
-              </w:rPr>
-              <w:t>How will the devices be set up for the test?</w:t>
+                <w:b/>
+                <w:sz w:val="20"/>
+                <w:szCs w:val="20"/>
+              </w:rPr>
+            </w:pPr>
+            <w:r>
+              <w:rPr>
+                <w:b/>
+                <w:sz w:val="20"/>
+                <w:szCs w:val="20"/>
+              </w:rPr>
+              <w:t>Unresolved bugs</w:t>
+            </w:r>
+          </w:p>
+          <w:p>
+            <w:pPr>
+              <w:cnfStyle w:val="000000000000" w:firstRow="0" w:lastRow="0" w:firstColumn="0" w:lastColumn="0" w:oddVBand="0" w:evenVBand="0" w:oddHBand="0" w:evenHBand="0" w:firstRowFirstColumn="0" w:firstRowLastColumn="0" w:lastRowFirstColumn="0" w:lastRowLastColumn="0"/>
+              <w:rPr>
+                <w:sz w:val="20"/>
+                <w:szCs w:val="20"/>
+              </w:rPr>
+            </w:pPr>
+            <w:r>
+              <w:rPr>
+                <w:sz w:val="20"/>
+                <w:szCs w:val="20"/>
+              </w:rPr>
+              <w:t>Complete any outstanding tasks and resolve and issue</w:t>
+            </w:r>
+            <w:r>
+              <w:rPr>
+                <w:sz w:val="20"/>
+                <w:szCs w:val="20"/>
+              </w:rPr>
+              <w:t>s</w:t>
+            </w:r>
+          </w:p>
+          <w:p>
+            <w:pPr>
+              <w:cnfStyle w:val="000000000000" w:firstRow="0" w:lastRow="0" w:firstColumn="0" w:lastColumn="0" w:oddVBand="0" w:evenVBand="0" w:oddHBand="0" w:evenHBand="0" w:firstRowFirstColumn="0" w:firstRowLastColumn="0" w:lastRowFirstColumn="0" w:lastRowLastColumn="0"/>
+              <w:rPr>
+                <w:b/>
+                <w:sz w:val="20"/>
+                <w:szCs w:val="20"/>
+              </w:rPr>
+            </w:pPr>
+            <w:r>
+              <w:rPr>
+                <w:b/>
+                <w:sz w:val="20"/>
+                <w:szCs w:val="20"/>
+              </w:rPr>
+              <w:t>Determine test environment</w:t>
             </w:r>
           </w:p>
           <w:p>
@@ -6390,26 +6708,7 @@
                 <w:sz w:val="20"/>
                 <w:szCs w:val="20"/>
               </w:rPr>
-              <w:t>How will test results be documented?</w:t>
-            </w:r>
-          </w:p>
-          <w:p>
-            <w:pPr>
-              <w:cnfStyle w:val="000000000000" w:firstRow="0" w:lastRow="0" w:firstColumn="0" w:lastColumn="0" w:oddVBand="0" w:evenVBand="0" w:oddHBand="0" w:evenHBand="0" w:firstRowFirstColumn="0" w:firstRowLastColumn="0" w:lastRowFirstColumn="0" w:lastRowLastColumn="0"/>
-              <w:rPr>
-                <w:b/>
-                <w:sz w:val="20"/>
-                <w:szCs w:val="20"/>
-              </w:rPr>
-            </w:pPr>
-            <w:r>
-              <w:rPr>
-                <w:b/>
-                <w:sz w:val="20"/>
-                <w:szCs w:val="20"/>
-              </w:rPr>
-              <w:lastRenderedPageBreak/>
-              <w:t>Establish play test</w:t>
+              <w:t>What devices will be used for the test?</w:t>
             </w:r>
           </w:p>
           <w:p>
@@ -6430,14 +6729,7 @@
                 <w:sz w:val="20"/>
                 <w:szCs w:val="20"/>
               </w:rPr>
-              <w:t xml:space="preserve">How many test users will be </w:t>
-            </w:r>
-            <w:r>
-              <w:rPr>
-                <w:sz w:val="20"/>
-                <w:szCs w:val="20"/>
-              </w:rPr>
-              <w:t>approached?</w:t>
+              <w:t>How will the devices be set up for the test?</w:t>
             </w:r>
           </w:p>
           <w:p>
@@ -6458,7 +6750,25 @@
                 <w:sz w:val="20"/>
                 <w:szCs w:val="20"/>
               </w:rPr>
-              <w:t>What criteria will the users be testing?</w:t>
+              <w:t>How will test results be documented?</w:t>
+            </w:r>
+          </w:p>
+          <w:p>
+            <w:pPr>
+              <w:cnfStyle w:val="000000000000" w:firstRow="0" w:lastRow="0" w:firstColumn="0" w:lastColumn="0" w:oddVBand="0" w:evenVBand="0" w:oddHBand="0" w:evenHBand="0" w:firstRowFirstColumn="0" w:firstRowLastColumn="0" w:lastRowFirstColumn="0" w:lastRowLastColumn="0"/>
+              <w:rPr>
+                <w:b/>
+                <w:sz w:val="20"/>
+                <w:szCs w:val="20"/>
+              </w:rPr>
+            </w:pPr>
+            <w:r>
+              <w:rPr>
+                <w:b/>
+                <w:sz w:val="20"/>
+                <w:szCs w:val="20"/>
+              </w:rPr>
+              <w:t>Establish play test</w:t>
             </w:r>
           </w:p>
           <w:p>
@@ -6479,7 +6789,14 @@
                 <w:sz w:val="20"/>
                 <w:szCs w:val="20"/>
               </w:rPr>
-              <w:t>How will users record their interaction with the game?</w:t>
+              <w:t xml:space="preserve">How many test users will be </w:t>
+            </w:r>
+            <w:r>
+              <w:rPr>
+                <w:sz w:val="20"/>
+                <w:szCs w:val="20"/>
+              </w:rPr>
+              <w:t>approached?</w:t>
             </w:r>
           </w:p>
           <w:p>
@@ -6500,17 +6817,50 @@
                 <w:sz w:val="20"/>
                 <w:szCs w:val="20"/>
               </w:rPr>
+              <w:t>What criteria will the users be testing?</w:t>
+            </w:r>
+          </w:p>
+          <w:p>
+            <w:pPr>
+              <w:pStyle w:val="ListParagraph"/>
+              <w:numPr>
+                <w:ilvl w:val="0"/>
+                <w:numId w:val="30"/>
+              </w:numPr>
+              <w:cnfStyle w:val="000000000000" w:firstRow="0" w:lastRow="0" w:firstColumn="0" w:lastColumn="0" w:oddVBand="0" w:evenVBand="0" w:oddHBand="0" w:evenHBand="0" w:firstRowFirstColumn="0" w:firstRowLastColumn="0" w:lastRowFirstColumn="0" w:lastRowLastColumn="0"/>
+              <w:rPr>
+                <w:sz w:val="20"/>
+                <w:szCs w:val="20"/>
+              </w:rPr>
+            </w:pPr>
+            <w:r>
+              <w:rPr>
+                <w:sz w:val="20"/>
+                <w:szCs w:val="20"/>
+              </w:rPr>
+              <w:t>How will users record their interaction with the game?</w:t>
+            </w:r>
+          </w:p>
+          <w:p>
+            <w:pPr>
+              <w:pStyle w:val="ListParagraph"/>
+              <w:numPr>
+                <w:ilvl w:val="0"/>
+                <w:numId w:val="30"/>
+              </w:numPr>
+              <w:cnfStyle w:val="000000000000" w:firstRow="0" w:lastRow="0" w:firstColumn="0" w:lastColumn="0" w:oddVBand="0" w:evenVBand="0" w:oddHBand="0" w:evenHBand="0" w:firstRowFirstColumn="0" w:firstRowLastColumn="0" w:lastRowFirstColumn="0" w:lastRowLastColumn="0"/>
+              <w:rPr>
+                <w:sz w:val="20"/>
+                <w:szCs w:val="20"/>
+              </w:rPr>
+            </w:pPr>
+            <w:r>
+              <w:rPr>
+                <w:sz w:val="20"/>
+                <w:szCs w:val="20"/>
+              </w:rPr>
               <w:t>How will user evaluations be used to improve the game?</w:t>
             </w:r>
-          </w:p>
-          <w:p>
-            <w:pPr>
-              <w:cnfStyle w:val="000000000000" w:firstRow="0" w:lastRow="0" w:firstColumn="0" w:lastColumn="0" w:oddVBand="0" w:evenVBand="0" w:oddHBand="0" w:evenHBand="0" w:firstRowFirstColumn="0" w:firstRowLastColumn="0" w:lastRowFirstColumn="0" w:lastRowLastColumn="0"/>
-              <w:rPr>
-                <w:sz w:val="20"/>
-                <w:szCs w:val="20"/>
-              </w:rPr>
-            </w:pPr>
           </w:p>
           <w:p>
             <w:pPr>
@@ -7056,6 +7406,26 @@
               <w:cnfStyle w:val="000000100000" w:firstRow="0" w:lastRow="0" w:firstColumn="0" w:lastColumn="0" w:oddVBand="0" w:evenVBand="0" w:oddHBand="1" w:evenHBand="0" w:firstRowFirstColumn="0" w:firstRowLastColumn="0" w:lastRowFirstColumn="0" w:lastRowLastColumn="0"/>
               <w:rPr>
                 <w:b/>
+                <w:i/>
+                <w:sz w:val="20"/>
+                <w:szCs w:val="20"/>
+              </w:rPr>
+            </w:pPr>
+            <w:r>
+              <w:rPr>
+                <w:b/>
+                <w:i/>
+                <w:sz w:val="20"/>
+                <w:szCs w:val="20"/>
+              </w:rPr>
+              <w:t>Release Let’s Quiz to App Marketplace</w:t>
+            </w:r>
+          </w:p>
+          <w:p>
+            <w:pPr>
+              <w:cnfStyle w:val="000000100000" w:firstRow="0" w:lastRow="0" w:firstColumn="0" w:lastColumn="0" w:oddVBand="0" w:evenVBand="0" w:oddHBand="1" w:evenHBand="0" w:firstRowFirstColumn="0" w:firstRowLastColumn="0" w:lastRowFirstColumn="0" w:lastRowLastColumn="0"/>
+              <w:rPr>
+                <w:b/>
                 <w:sz w:val="20"/>
                 <w:szCs w:val="20"/>
               </w:rPr>
@@ -7097,6 +7467,7 @@
                 <w:sz w:val="20"/>
                 <w:szCs w:val="20"/>
               </w:rPr>
+              <w:lastRenderedPageBreak/>
               <w:t>Uncompleted development tasks</w:t>
             </w:r>
           </w:p>
@@ -7194,7 +7565,24 @@
         </w:tc>
       </w:tr>
     </w:tbl>
-    <w:p/>
+    <w:p>
+      <w:pPr>
+        <w:rPr>
+          <w:color w:val="FF0000"/>
+          <w:vertAlign w:val="subscript"/>
+        </w:rPr>
+      </w:pPr>
+      <w:r>
+        <w:rPr>
+          <w:color w:val="FF0000"/>
+          <w:vertAlign w:val="subscript"/>
+        </w:rPr>
+        <w:lastRenderedPageBreak/>
+        <w:t>Tests outlined in the project plan are not indicative of the full tests that will be carried, they are to be used a starting point.</w:t>
+      </w:r>
+      <w:bookmarkStart w:id="22" w:name="_GoBack"/>
+      <w:bookmarkEnd w:id="22"/>
+    </w:p>
     <w:sectPr>
       <w:headerReference w:type="first" r:id="rId14"/>
       <w:footerReference w:type="first" r:id="rId15"/>
@@ -7486,30 +7874,33 @@
       </w:r>
       <w:r>
         <w:br/>
-      </w:r>
-      <w:r>
         <w:t>I couldn't see where those things were directly addressed in the plan</w:t>
       </w:r>
       <w:r>
         <w:br/>
-        <w:t>Personally I think it is critical each need is directly and clearly addressed (to the point of putting them in bold</w:t>
-      </w:r>
-      <w:r>
-        <w:t xml:space="preserve"> or a different </w:t>
-      </w:r>
-      <w:r>
-        <w:t>colour</w:t>
-      </w:r>
-      <w:bookmarkStart w:id="19" w:name="_GoBack"/>
-      <w:bookmarkEnd w:id="19"/>
-      <w:r>
-        <w:t xml:space="preserve">) </w:t>
+        <w:t xml:space="preserve">Personally I think it is critical each need is directly and clearly addressed (to the point of putting them in bold or a different colour) </w:t>
       </w:r>
     </w:p>
     <w:p>
       <w:pPr>
         <w:pStyle w:val="CommentText"/>
       </w:pPr>
+    </w:p>
+  </w:comment>
+  <w:comment w:id="19" w:author="Charnes Nell" w:date="2018-06-08T10:32:00Z" w:initials="CN">
+    <w:p>
+      <w:pPr>
+        <w:pStyle w:val="CommentText"/>
+      </w:pPr>
+      <w:r>
+        <w:rPr>
+          <w:rStyle w:val="CommentReference"/>
+        </w:rPr>
+        <w:annotationRef/>
+      </w:r>
+      <w:r>
+        <w:t>Have added these outstanding needs</w:t>
+      </w:r>
     </w:p>
   </w:comment>
   <w:comment w:id="20" w:author="Michelle Vinall" w:date="2018-05-14T22:02:00Z" w:initials="MV">
@@ -7552,8 +7943,9 @@
   <w15:commentEx w15:paraId="77C292BF" w15:done="1"/>
   <w15:commentEx w15:paraId="71F8A842" w15:done="0"/>
   <w15:commentEx w15:paraId="2933F908" w15:done="0"/>
-  <w15:commentEx w15:paraId="4BDB32D5" w15:done="1"/>
-  <w15:commentEx w15:paraId="348AEF85" w15:done="1"/>
+  <w15:commentEx w15:paraId="39D4EF95" w15:paraIdParent="2933F908" w15:done="0"/>
+  <w15:commentEx w15:paraId="57293318" w15:done="1"/>
+  <w15:commentEx w15:paraId="629A10C9" w15:done="1"/>
 </w15:commentsEx>
 </file>
 
@@ -7561,8 +7953,9 @@
 <w16cid:commentsIds xmlns:wpc="http://schemas.microsoft.com/office/word/2010/wordprocessingCanvas" xmlns:cx="http://schemas.microsoft.com/office/drawing/2014/chartex" xmlns:cx1="http://schemas.microsoft.com/office/drawing/2015/9/8/chartex" xmlns:cx2="http://schemas.microsoft.com/office/drawing/2015/10/21/chartex" xmlns:cx3="http://schemas.microsoft.com/office/drawing/2016/5/9/chartex" xmlns:cx4="http://schemas.microsoft.com/office/drawing/2016/5/10/chartex" xmlns:cx5="http://schemas.microsoft.com/office/drawing/2016/5/11/chartex" xmlns:cx6="http://schemas.microsoft.com/office/drawing/2016/5/12/chartex" xmlns:cx7="http://schemas.microsoft.com/office/drawing/2016/5/13/chartex" xmlns:cx8="http://schemas.microsoft.com/office/drawing/2016/5/14/chartex" xmlns:mc="http://schemas.openxmlformats.org/markup-compatibility/2006" xmlns:aink="http://schemas.microsoft.com/office/drawing/2016/ink" xmlns:am3d="http://schemas.microsoft.com/office/drawing/2017/model3d" xmlns:o="urn:schemas-microsoft-com:office:office" xmlns:r="http://schemas.openxmlformats.org/officeDocument/2006/relationships" xmlns:m="http://schemas.openxmlformats.org/officeDocument/2006/math" xmlns:v="urn:schemas-microsoft-com:vml" xmlns:wp14="http://schemas.microsoft.com/office/word/2010/wordprocessingDrawing" xmlns:wp="http://schemas.openxmlformats.org/drawingml/2006/wordprocessingDrawing" xmlns:w10="urn:schemas-microsoft-com:office:word" xmlns:w="http://schemas.openxmlformats.org/wordprocessingml/2006/main" xmlns:w14="http://schemas.microsoft.com/office/word/2010/wordml" xmlns:w15="http://schemas.microsoft.com/office/word/2012/wordml" xmlns:w16cid="http://schemas.microsoft.com/office/word/2016/wordml/cid" xmlns:w16se="http://schemas.microsoft.com/office/word/2015/wordml/symex" xmlns:wpg="http://schemas.microsoft.com/office/word/2010/wordprocessingGroup" xmlns:wpi="http://schemas.microsoft.com/office/word/2010/wordprocessingInk" xmlns:wne="http://schemas.microsoft.com/office/word/2006/wordml" xmlns:wps="http://schemas.microsoft.com/office/word/2010/wordprocessingShape" mc:Ignorable="w14 w15 w16se w16cid wp14">
   <w16cid:commentId w16cid:paraId="77C292BF" w16cid:durableId="1EB9004E"/>
   <w16cid:commentId w16cid:paraId="2933F908" w16cid:durableId="1EC3AA0B"/>
-  <w16cid:commentId w16cid:paraId="4BDB32D5" w16cid:durableId="1EA67C2D"/>
-  <w16cid:commentId w16cid:paraId="348AEF85" w16cid:durableId="1EA67C2E"/>
+  <w16cid:commentId w16cid:paraId="39D4EF95" w16cid:durableId="1EC4D9D0"/>
+  <w16cid:commentId w16cid:paraId="57293318" w16cid:durableId="1EA67C2D"/>
+  <w16cid:commentId w16cid:paraId="629A10C9" w16cid:durableId="1EA67C2E"/>
 </w16cid:commentsIds>
 </file>
 
@@ -11261,6 +11654,9 @@
   </w15:person>
   <w15:person w15:author="Collin McKeahnie">
     <w15:presenceInfo w15:providerId="Windows Live" w15:userId="e5f670dae1136c23"/>
+  </w15:person>
+  <w15:person w15:author="Charnes Nell">
+    <w15:presenceInfo w15:providerId="Windows Live" w15:userId="988cb3c238eabf15"/>
   </w15:person>
 </w15:people>
 </file>
@@ -13181,6 +13577,7 @@
   <w:rsids>
     <w:rsidRoot w:val="000209D1"/>
     <w:rsid w:val="000209D1"/>
+    <w:rsid w:val="000E53B1"/>
     <w:rsid w:val="006278FA"/>
     <w:rsid w:val="00774353"/>
     <w:rsid w:val="009326F4"/>
@@ -14013,7 +14410,7 @@
 </file>
 
 <file path=customXml/itemProps1.xml><?xml version="1.0" encoding="utf-8"?>
-<ds:datastoreItem xmlns:ds="http://schemas.openxmlformats.org/officeDocument/2006/customXml" ds:itemID="{3BA8C524-0AD6-4E5C-8D42-12AF6FC17BB6}">
+<ds:datastoreItem xmlns:ds="http://schemas.openxmlformats.org/officeDocument/2006/customXml" ds:itemID="{BA33A703-24A9-4BDE-93B1-3BCF7FCDD44D}">
   <ds:schemaRefs>
     <ds:schemaRef ds:uri="http://schemas.openxmlformats.org/officeDocument/2006/bibliography"/>
   </ds:schemaRefs>

</xml_diff>

<commit_message>
Update to the plan after Elaboration Phase Asessesment
</commit_message>
<xml_diff>
--- a/Documentation/Lets Quiz Project Plan.docx
+++ b/Documentation/Lets Quiz Project Plan.docx
@@ -2,6 +2,7 @@
 <file path=word/document.xml><?xml version="1.0" encoding="utf-8"?>
 <w:document xmlns:wpc="http://schemas.microsoft.com/office/word/2010/wordprocessingCanvas" xmlns:cx="http://schemas.microsoft.com/office/drawing/2014/chartex" xmlns:cx1="http://schemas.microsoft.com/office/drawing/2015/9/8/chartex" xmlns:cx2="http://schemas.microsoft.com/office/drawing/2015/10/21/chartex" xmlns:cx3="http://schemas.microsoft.com/office/drawing/2016/5/9/chartex" xmlns:cx4="http://schemas.microsoft.com/office/drawing/2016/5/10/chartex" xmlns:cx5="http://schemas.microsoft.com/office/drawing/2016/5/11/chartex" xmlns:cx6="http://schemas.microsoft.com/office/drawing/2016/5/12/chartex" xmlns:cx7="http://schemas.microsoft.com/office/drawing/2016/5/13/chartex" xmlns:cx8="http://schemas.microsoft.com/office/drawing/2016/5/14/chartex" xmlns:mc="http://schemas.openxmlformats.org/markup-compatibility/2006" xmlns:aink="http://schemas.microsoft.com/office/drawing/2016/ink" xmlns:am3d="http://schemas.microsoft.com/office/drawing/2017/model3d" xmlns:o="urn:schemas-microsoft-com:office:office" xmlns:r="http://schemas.openxmlformats.org/officeDocument/2006/relationships" xmlns:m="http://schemas.openxmlformats.org/officeDocument/2006/math" xmlns:v="urn:schemas-microsoft-com:vml" xmlns:wp14="http://schemas.microsoft.com/office/word/2010/wordprocessingDrawing" xmlns:wp="http://schemas.openxmlformats.org/drawingml/2006/wordprocessingDrawing" xmlns:w10="urn:schemas-microsoft-com:office:word" xmlns:w="http://schemas.openxmlformats.org/wordprocessingml/2006/main" xmlns:w14="http://schemas.microsoft.com/office/word/2010/wordml" xmlns:w15="http://schemas.microsoft.com/office/word/2012/wordml" xmlns:w16cid="http://schemas.microsoft.com/office/word/2016/wordml/cid" xmlns:w16se="http://schemas.microsoft.com/office/word/2015/wordml/symex" xmlns:wpg="http://schemas.microsoft.com/office/word/2010/wordprocessingGroup" xmlns:wpi="http://schemas.microsoft.com/office/word/2010/wordprocessingInk" xmlns:wne="http://schemas.microsoft.com/office/word/2006/wordml" xmlns:wps="http://schemas.microsoft.com/office/word/2010/wordprocessingShape" mc:Ignorable="w14 w15 w16se w16cid wp14">
   <w:body>
+    <w:bookmarkStart w:id="0" w:name="_GoBack" w:displacedByCustomXml="next"/>
     <w:sdt>
       <w:sdtPr>
         <w:id w:val="-931653295"/>
@@ -48,7 +49,6 @@
                 <w:dataBinding w:prefixMappings="xmlns:ns0='http://schemas.openxmlformats.org/officeDocument/2006/extended-properties'" w:xpath="/ns0:Properties[1]/ns0:Company[1]" w:storeItemID="{6668398D-A668-4E3E-A5EB-62B293D839F1}"/>
                 <w:text/>
               </w:sdtPr>
-              <w:sdtEndPr/>
               <w:sdtContent>
                 <w:tc>
                   <w:tcPr>
@@ -101,7 +101,6 @@
                   <w:dataBinding w:prefixMappings="xmlns:ns0='http://schemas.openxmlformats.org/package/2006/metadata/core-properties' xmlns:ns1='http://purl.org/dc/elements/1.1/'" w:xpath="/ns0:coreProperties[1]/ns1:title[1]" w:storeItemID="{6C3C8BC8-F283-45AE-878A-BAB7291924A1}"/>
                   <w:text/>
                 </w:sdtPr>
-                <w:sdtEndPr/>
                 <w:sdtContent>
                   <w:p>
                     <w:pPr>
@@ -142,7 +141,6 @@
                 <w:dataBinding w:prefixMappings="xmlns:ns0='http://schemas.openxmlformats.org/package/2006/metadata/core-properties' xmlns:ns1='http://purl.org/dc/elements/1.1/'" w:xpath="/ns0:coreProperties[1]/ns1:subject[1]" w:storeItemID="{6C3C8BC8-F283-45AE-878A-BAB7291924A1}"/>
                 <w:text/>
               </w:sdtPr>
-              <w:sdtEndPr/>
               <w:sdtContent>
                 <w:tc>
                   <w:tcPr>
@@ -203,7 +201,6 @@
                 <w:dataBinding w:prefixMappings="xmlns:ns0='http://purl.org/dc/elements/1.1/' xmlns:ns1='http://schemas.openxmlformats.org/package/2006/metadata/core-properties' " w:xpath="/ns1:coreProperties[1]/ns0:creator[1]" w:storeItemID="{6C3C8BC8-F283-45AE-878A-BAB7291924A1}"/>
                 <w:text/>
               </w:sdtPr>
-              <w:sdtEndPr/>
               <w:sdtContent>
                 <w:tc>
                   <w:tcPr>
@@ -1675,25 +1672,13 @@
           <w:numId w:val="3"/>
         </w:numPr>
       </w:pPr>
-      <w:bookmarkStart w:id="0" w:name="_Toc515956986"/>
-      <w:commentRangeStart w:id="1"/>
+      <w:bookmarkStart w:id="1" w:name="_Toc515956986"/>
+      <w:commentRangeStart w:id="2"/>
       <w:r>
         <w:lastRenderedPageBreak/>
         <w:t>Introduction</w:t>
       </w:r>
-      <w:commentRangeEnd w:id="1"/>
-      <w:r>
-        <w:rPr>
-          <w:rStyle w:val="CommentReference"/>
-          <w:rFonts w:asciiTheme="minorHAnsi" w:eastAsiaTheme="minorEastAsia" w:hAnsiTheme="minorHAnsi" w:cstheme="minorBidi"/>
-          <w:b w:val="0"/>
-          <w:bCs w:val="0"/>
-          <w:smallCaps w:val="0"/>
-          <w:color w:val="auto"/>
-        </w:rPr>
-        <w:commentReference w:id="1"/>
-      </w:r>
-      <w:bookmarkEnd w:id="0"/>
+      <w:commentRangeEnd w:id="2"/>
       <w:r>
         <w:rPr>
           <w:rStyle w:val="CommentReference"/>
@@ -1705,6 +1690,18 @@
         </w:rPr>
         <w:commentReference w:id="2"/>
       </w:r>
+      <w:bookmarkEnd w:id="1"/>
+      <w:r>
+        <w:rPr>
+          <w:rStyle w:val="CommentReference"/>
+          <w:rFonts w:asciiTheme="minorHAnsi" w:eastAsiaTheme="minorEastAsia" w:hAnsiTheme="minorHAnsi" w:cstheme="minorBidi"/>
+          <w:b w:val="0"/>
+          <w:bCs w:val="0"/>
+          <w:smallCaps w:val="0"/>
+          <w:color w:val="auto"/>
+        </w:rPr>
+        <w:commentReference w:id="3"/>
+      </w:r>
     </w:p>
     <w:p>
       <w:r>
@@ -1715,36 +1712,36 @@
       <w:pPr>
         <w:pStyle w:val="Heading1"/>
       </w:pPr>
-      <w:bookmarkStart w:id="3" w:name="_Toc515956987"/>
+      <w:bookmarkStart w:id="4" w:name="_Toc515956987"/>
       <w:r>
         <w:t>Project Organisation</w:t>
-      </w:r>
-      <w:bookmarkEnd w:id="3"/>
-    </w:p>
-    <w:p>
-      <w:pPr>
-        <w:pStyle w:val="Heading2"/>
-      </w:pPr>
-      <w:bookmarkStart w:id="4" w:name="_Toc515956988"/>
-      <w:r>
-        <w:t>Project Introduction</w:t>
       </w:r>
       <w:bookmarkEnd w:id="4"/>
     </w:p>
     <w:p>
-      <w:r>
-        <w:t>For a comprehensive introduction of the project, please see the project vision document.</w:t>
-      </w:r>
+      <w:pPr>
+        <w:pStyle w:val="Heading2"/>
+      </w:pPr>
+      <w:bookmarkStart w:id="5" w:name="_Toc515956988"/>
+      <w:r>
+        <w:t>Project Introduction</w:t>
+      </w:r>
+      <w:bookmarkEnd w:id="5"/>
     </w:p>
     <w:p>
+      <w:r>
+        <w:t>For a comprehensive introduction of the project, please see the project vision document.</w:t>
+      </w:r>
+    </w:p>
+    <w:p>
       <w:pPr>
         <w:pStyle w:val="Heading2"/>
       </w:pPr>
-      <w:bookmarkStart w:id="5" w:name="_Toc515956989"/>
+      <w:bookmarkStart w:id="6" w:name="_Toc515956989"/>
       <w:r>
         <w:t>Project Team</w:t>
       </w:r>
-      <w:bookmarkEnd w:id="5"/>
+      <w:bookmarkEnd w:id="6"/>
     </w:p>
     <w:p>
       <w:r>
@@ -1830,11 +1827,11 @@
       <w:pPr>
         <w:pStyle w:val="Heading2"/>
       </w:pPr>
-      <w:bookmarkStart w:id="6" w:name="_Toc515956990"/>
+      <w:bookmarkStart w:id="7" w:name="_Toc515956990"/>
       <w:r>
         <w:t>Project Team Rules</w:t>
       </w:r>
-      <w:bookmarkEnd w:id="6"/>
+      <w:bookmarkEnd w:id="7"/>
     </w:p>
     <w:p>
       <w:r>
@@ -1856,133 +1853,133 @@
       <w:pPr>
         <w:pStyle w:val="Heading1"/>
       </w:pPr>
-      <w:bookmarkStart w:id="7" w:name="_Toc515956991"/>
+      <w:bookmarkStart w:id="8" w:name="_Toc515956991"/>
       <w:r>
         <w:t>Project Practises and Measurements</w:t>
-      </w:r>
-      <w:bookmarkEnd w:id="7"/>
-    </w:p>
-    <w:p>
-      <w:pPr>
-        <w:pStyle w:val="Heading2"/>
-      </w:pPr>
-      <w:bookmarkStart w:id="8" w:name="_Toc515956992"/>
-      <w:r>
-        <w:t>Iterative Development</w:t>
       </w:r>
       <w:bookmarkEnd w:id="8"/>
     </w:p>
     <w:p>
-      <w:r>
-        <w:t>The development of this project will primarily be carried out in iterations where specific project goals and critical software infrastructure will be implemented as outlined below. Each iteration will be a minimum of two-week blocks but can be longer depending on the tasks assigned. Each iteration will have its own unique plan, where the requirements are outlined, and tasks are assigned to team members. Each member is responsible for updating the iteration plan documenting their progress on their assigned task, however during each iteration meeting their progress will be updated if not done so already.</w:t>
-      </w:r>
-    </w:p>
-    <w:p>
       <w:pPr>
         <w:pStyle w:val="Heading2"/>
       </w:pPr>
-      <w:bookmarkStart w:id="9" w:name="_Toc515956993"/>
-      <w:r>
-        <w:t>Continuous Integration</w:t>
+      <w:bookmarkStart w:id="9" w:name="_Toc515956992"/>
+      <w:r>
+        <w:t>Iterative Development</w:t>
       </w:r>
       <w:bookmarkEnd w:id="9"/>
     </w:p>
     <w:p>
       <w:r>
-        <w:t xml:space="preserve">As stated above, the development of this product will occur in iterative blocks where tasks are assigned to each member. The team will utilise version control through GitHub to share code and documentation. This will enable the team to have access to a product template through version control that was </w:t>
-      </w:r>
-      <w:r>
-        <w:lastRenderedPageBreak/>
-        <w:t xml:space="preserve">developed as a Technical Competency Demonstrator. Each team member will clone said template into their individual branch and work on their assigned tasks as outlined in the current iteration plan. </w:t>
+        <w:t>The development of this project will primarily be carried out in iterations where specific project goals and critical software infrastructure will be implemented as outlined below. Each iteration will be a minimum of two-week blocks but can be longer depending on the tasks assigned. Each iteration will have its own unique plan, where the requirements are outlined, and tasks are assigned to team members. Each member is responsible for updating the iteration plan documenting their progress on their assigned task, however during each iteration meeting their progress will be updated if not done so already.</w:t>
       </w:r>
     </w:p>
     <w:p>
-      <w:r>
-        <w:t>Once an assigned task is completed, the team member will create a review and pull request into the specified development branch and, the review will go through two stages, first through an assigned reviewer, then through the whole team, as stated in the iteration plan. Following the review, the pull will either be approved or rejected. If there are any merge errors detected by version control, they will be assessed by the team to determine the way in which to clear the merge error. Upon a successful merge, each team member must update their local development environment to assure they are working with the latest code.</w:t>
-      </w:r>
-    </w:p>
-    <w:p>
       <w:pPr>
         <w:pStyle w:val="Heading2"/>
       </w:pPr>
-      <w:bookmarkStart w:id="10" w:name="_Toc515956994"/>
-      <w:r>
-        <w:t>Independent Testing</w:t>
+      <w:bookmarkStart w:id="10" w:name="_Toc515956993"/>
+      <w:r>
+        <w:t>Continuous Integration</w:t>
       </w:r>
       <w:bookmarkEnd w:id="10"/>
     </w:p>
     <w:p>
       <w:r>
-        <w:t>For comprehensive coverage of how the product will be tested, please see the master test plan document.</w:t>
+        <w:t xml:space="preserve">As stated above, the development of this product will occur in iterative blocks where tasks are assigned to each member. The team will utilise version control through GitHub to share code and documentation. This will enable the team to have access to a product template through version control that was </w:t>
+      </w:r>
+      <w:r>
+        <w:lastRenderedPageBreak/>
+        <w:t xml:space="preserve">developed as a Technical Competency Demonstrator. Each team member will clone said template into their individual branch and work on their assigned tasks as outlined in the current iteration plan. </w:t>
       </w:r>
     </w:p>
     <w:p>
+      <w:r>
+        <w:t>Once an assigned task is completed, the team member will create a review and pull request into the specified development branch and, the review will go through two stages, first through an assigned reviewer, then through the whole team, as stated in the iteration plan. Following the review, the pull will either be approved or rejected. If there are any merge errors detected by version control, they will be assessed by the team to determine the way in which to clear the merge error. Upon a successful merge, each team member must update their local development environment to assure they are working with the latest code.</w:t>
+      </w:r>
+    </w:p>
+    <w:p>
       <w:pPr>
         <w:pStyle w:val="Heading2"/>
       </w:pPr>
-      <w:bookmarkStart w:id="11" w:name="_Toc515956995"/>
-      <w:r>
-        <w:t>Project Configuration</w:t>
+      <w:bookmarkStart w:id="11" w:name="_Toc515956994"/>
+      <w:r>
+        <w:t>Independent Testing</w:t>
       </w:r>
       <w:bookmarkEnd w:id="11"/>
     </w:p>
     <w:p>
-      <w:pPr>
-        <w:pStyle w:val="Heading3"/>
-      </w:pPr>
-      <w:bookmarkStart w:id="12" w:name="_Toc515956996"/>
-      <w:r>
-        <w:t>Unity3D</w:t>
+      <w:r>
+        <w:t>For comprehensive coverage of how the product will be tested, please see the master test plan document.</w:t>
+      </w:r>
+    </w:p>
+    <w:p>
+      <w:pPr>
+        <w:pStyle w:val="Heading2"/>
+      </w:pPr>
+      <w:bookmarkStart w:id="12" w:name="_Toc515956995"/>
+      <w:r>
+        <w:t>Project Configuration</w:t>
       </w:r>
       <w:bookmarkEnd w:id="12"/>
     </w:p>
     <w:p>
-      <w:r>
-        <w:t>The frontend of the project will be developed using the Unity3D game engine, which is has a free edition that can be used by individuals and small-businesses. The software version that will be used by all team members is 2017.3.1. It is not the latest version; however, it is the version that the Technical Competency Demonstrator was built in. This game engine has the capability to generate a working game for the target platforms, as well as many others.</w:t>
-      </w:r>
-    </w:p>
-    <w:p>
       <w:pPr>
         <w:pStyle w:val="Heading3"/>
       </w:pPr>
-      <w:bookmarkStart w:id="13" w:name="_Toc515956997"/>
-      <w:r>
-        <w:t>Hosting Platform</w:t>
+      <w:bookmarkStart w:id="13" w:name="_Toc515956996"/>
+      <w:r>
+        <w:t>Unity3D</w:t>
       </w:r>
       <w:bookmarkEnd w:id="13"/>
     </w:p>
     <w:p>
       <w:r>
-        <w:t>The backend of the project will be hosted in Hostinger, where a dedicated MySQL server instance will be used to store game, and user information. For the frontend and backend to communicate with each other PHP will be used as a communication protocol.</w:t>
+        <w:t>The frontend of the project will be developed using the Unity3D game engine, which is has a free edition that can be used by individuals and small-businesses. The software version that will be used by all team members is 2017.3.1. It is not the latest version; however, it is the version that the Technical Competency Demonstrator was built in. This game engine has the capability to generate a working game for the target platforms, as well as many others.</w:t>
       </w:r>
     </w:p>
     <w:p>
       <w:pPr>
         <w:pStyle w:val="Heading3"/>
       </w:pPr>
-      <w:bookmarkStart w:id="14" w:name="_Toc515956998"/>
-      <w:r>
-        <w:t>IDE</w:t>
+      <w:bookmarkStart w:id="14" w:name="_Toc515956997"/>
+      <w:r>
+        <w:t>Hosting Platform</w:t>
       </w:r>
       <w:bookmarkEnd w:id="14"/>
     </w:p>
     <w:p>
       <w:r>
-        <w:t>The project will be coded in MonoDevelop, which is the in-built IDE of Unity. The team has decided against using visual studio due to the majority using MonoDevelop.</w:t>
+        <w:t>The backend of the project will be hosted in Hostinger, where a dedicated MySQL server instance will be used to store game, and user information. For the frontend and backend to communicate with each other PHP will be used as a communication protocol.</w:t>
       </w:r>
     </w:p>
     <w:p>
       <w:pPr>
         <w:pStyle w:val="Heading3"/>
       </w:pPr>
-      <w:bookmarkStart w:id="15" w:name="_Toc515956999"/>
-      <w:r>
-        <w:t>Project File Structure</w:t>
+      <w:bookmarkStart w:id="15" w:name="_Toc515956998"/>
+      <w:r>
+        <w:t>IDE</w:t>
       </w:r>
       <w:bookmarkEnd w:id="15"/>
     </w:p>
     <w:p>
       <w:r>
+        <w:t>The project will be coded in MonoDevelop, which is the in-built IDE of Unity. The team has decided against using visual studio due to the majority using MonoDevelop.</w:t>
+      </w:r>
+    </w:p>
+    <w:p>
+      <w:pPr>
+        <w:pStyle w:val="Heading3"/>
+      </w:pPr>
+      <w:bookmarkStart w:id="16" w:name="_Toc515956999"/>
+      <w:r>
+        <w:t>Project File Structure</w:t>
+      </w:r>
+      <w:bookmarkEnd w:id="16"/>
+    </w:p>
+    <w:p>
+      <w:r>
         <w:t>The project structure that will be used within the Unity environment is as follows;</w:t>
       </w:r>
     </w:p>
@@ -2698,11 +2695,11 @@
       <w:pPr>
         <w:pStyle w:val="Heading1"/>
       </w:pPr>
-      <w:bookmarkStart w:id="16" w:name="_Toc515957000"/>
+      <w:bookmarkStart w:id="17" w:name="_Toc515957000"/>
       <w:r>
         <w:t>Deployment</w:t>
       </w:r>
-      <w:bookmarkEnd w:id="16"/>
+      <w:bookmarkEnd w:id="17"/>
     </w:p>
     <w:p>
       <w:r>
@@ -2713,25 +2710,13 @@
       <w:pPr>
         <w:pStyle w:val="Heading1"/>
       </w:pPr>
-      <w:bookmarkStart w:id="17" w:name="_Toc515957001"/>
-      <w:commentRangeStart w:id="18"/>
+      <w:bookmarkStart w:id="18" w:name="_Toc515957001"/>
       <w:commentRangeStart w:id="19"/>
+      <w:commentRangeStart w:id="20"/>
       <w:r>
         <w:t>Project Milestones and Objectives</w:t>
       </w:r>
-      <w:bookmarkEnd w:id="17"/>
-      <w:commentRangeEnd w:id="18"/>
-      <w:r>
-        <w:rPr>
-          <w:rStyle w:val="CommentReference"/>
-          <w:rFonts w:asciiTheme="minorHAnsi" w:eastAsiaTheme="minorEastAsia" w:hAnsiTheme="minorHAnsi" w:cstheme="minorBidi"/>
-          <w:b w:val="0"/>
-          <w:bCs w:val="0"/>
-          <w:smallCaps w:val="0"/>
-          <w:color w:val="auto"/>
-        </w:rPr>
-        <w:commentReference w:id="18"/>
-      </w:r>
+      <w:bookmarkEnd w:id="18"/>
       <w:commentRangeEnd w:id="19"/>
       <w:r>
         <w:rPr>
@@ -2743,6 +2728,18 @@
           <w:color w:val="auto"/>
         </w:rPr>
         <w:commentReference w:id="19"/>
+      </w:r>
+      <w:commentRangeEnd w:id="20"/>
+      <w:r>
+        <w:rPr>
+          <w:rStyle w:val="CommentReference"/>
+          <w:rFonts w:asciiTheme="minorHAnsi" w:eastAsiaTheme="minorEastAsia" w:hAnsiTheme="minorHAnsi" w:cstheme="minorBidi"/>
+          <w:b w:val="0"/>
+          <w:bCs w:val="0"/>
+          <w:smallCaps w:val="0"/>
+          <w:color w:val="auto"/>
+        </w:rPr>
+        <w:commentReference w:id="20"/>
       </w:r>
     </w:p>
     <w:tbl>
@@ -2756,8 +2753,8 @@
         <w:gridCol w:w="798"/>
         <w:gridCol w:w="699"/>
         <w:gridCol w:w="919"/>
-        <w:gridCol w:w="1107"/>
-        <w:gridCol w:w="5837"/>
+        <w:gridCol w:w="1081"/>
+        <w:gridCol w:w="5863"/>
       </w:tblGrid>
       <w:tr>
         <w:trPr>
@@ -4172,7 +4169,7 @@
               </w:rPr>
               <w:t xml:space="preserve">Create UI to allow for user to view global </w:t>
             </w:r>
-            <w:commentRangeStart w:id="20"/>
+            <w:commentRangeStart w:id="21"/>
             <w:r>
               <w:rPr>
                 <w:sz w:val="20"/>
@@ -4187,13 +4184,13 @@
               </w:rPr>
               <w:t>board</w:t>
             </w:r>
-            <w:commentRangeEnd w:id="20"/>
+            <w:commentRangeEnd w:id="21"/>
             <w:r>
               <w:rPr>
                 <w:rStyle w:val="CommentReference"/>
                 <w:color w:val="auto"/>
               </w:rPr>
-              <w:commentReference w:id="20"/>
+              <w:commentReference w:id="21"/>
             </w:r>
           </w:p>
           <w:p>
@@ -4269,21 +4266,7 @@
                 <w:sz w:val="20"/>
                 <w:szCs w:val="20"/>
               </w:rPr>
-              <w:t>Create tests for</w:t>
-            </w:r>
-            <w:r>
-              <w:rPr>
-                <w:sz w:val="20"/>
-                <w:szCs w:val="20"/>
-              </w:rPr>
-              <w:t xml:space="preserve"> </w:t>
-            </w:r>
-            <w:r>
-              <w:rPr>
-                <w:sz w:val="20"/>
-                <w:szCs w:val="20"/>
-              </w:rPr>
-              <w:t>global leader</w:t>
+              <w:t>Create tests for global leader</w:t>
             </w:r>
             <w:r>
               <w:rPr>
@@ -4320,7 +4303,7 @@
               </w:rPr>
               <w:t>Is data in the</w:t>
             </w:r>
-            <w:commentRangeStart w:id="21"/>
+            <w:commentRangeStart w:id="22"/>
             <w:r>
               <w:rPr>
                 <w:sz w:val="20"/>
@@ -4342,13 +4325,13 @@
               </w:rPr>
               <w:t xml:space="preserve">board </w:t>
             </w:r>
-            <w:commentRangeEnd w:id="21"/>
+            <w:commentRangeEnd w:id="22"/>
             <w:r>
               <w:rPr>
                 <w:rStyle w:val="CommentReference"/>
                 <w:color w:val="auto"/>
               </w:rPr>
-              <w:commentReference w:id="21"/>
+              <w:commentReference w:id="22"/>
             </w:r>
             <w:r>
               <w:rPr>
@@ -5408,6 +5391,22 @@
                 <w:sz w:val="20"/>
                 <w:szCs w:val="20"/>
               </w:rPr>
+              <w:t>Implement offline redundancy in case of no internet or server connection</w:t>
+            </w:r>
+          </w:p>
+          <w:p>
+            <w:pPr>
+              <w:cnfStyle w:val="000000100000" w:firstRow="0" w:lastRow="0" w:firstColumn="0" w:lastColumn="0" w:oddVBand="0" w:evenVBand="0" w:oddHBand="1" w:evenHBand="0" w:firstRowFirstColumn="0" w:firstRowLastColumn="0" w:lastRowFirstColumn="0" w:lastRowLastColumn="0"/>
+              <w:rPr>
+                <w:sz w:val="20"/>
+                <w:szCs w:val="20"/>
+              </w:rPr>
+            </w:pPr>
+            <w:r>
+              <w:rPr>
+                <w:sz w:val="20"/>
+                <w:szCs w:val="20"/>
+              </w:rPr>
               <w:t>Create database structure to allow for multiplayer playthrough</w:t>
             </w:r>
           </w:p>
@@ -5645,6 +5644,29 @@
                 <w:sz w:val="20"/>
                 <w:szCs w:val="20"/>
               </w:rPr>
+              <w:t>Refine UI to show all games in progress</w:t>
+            </w:r>
+            <w:r>
+              <w:rPr>
+                <w:sz w:val="20"/>
+                <w:szCs w:val="20"/>
+              </w:rPr>
+              <w:t xml:space="preserve"> (game lobby)</w:t>
+            </w:r>
+          </w:p>
+          <w:p>
+            <w:pPr>
+              <w:cnfStyle w:val="000000100000" w:firstRow="0" w:lastRow="0" w:firstColumn="0" w:lastColumn="0" w:oddVBand="0" w:evenVBand="0" w:oddHBand="1" w:evenHBand="0" w:firstRowFirstColumn="0" w:firstRowLastColumn="0" w:lastRowFirstColumn="0" w:lastRowLastColumn="0"/>
+              <w:rPr>
+                <w:sz w:val="20"/>
+                <w:szCs w:val="20"/>
+              </w:rPr>
+            </w:pPr>
+            <w:r>
+              <w:rPr>
+                <w:sz w:val="20"/>
+                <w:szCs w:val="20"/>
+              </w:rPr>
               <w:t>Create tests for simultaneous multiplayer playthrough</w:t>
             </w:r>
           </w:p>
@@ -5666,7 +5688,21 @@
                 <w:sz w:val="20"/>
                 <w:szCs w:val="20"/>
               </w:rPr>
-              <w:t>Can more than one game be opened/ played?</w:t>
+              <w:t>Can more than one game be opened/</w:t>
+            </w:r>
+            <w:r>
+              <w:rPr>
+                <w:sz w:val="20"/>
+                <w:szCs w:val="20"/>
+              </w:rPr>
+              <w:t>p</w:t>
+            </w:r>
+            <w:r>
+              <w:rPr>
+                <w:sz w:val="20"/>
+                <w:szCs w:val="20"/>
+              </w:rPr>
+              <w:t>layed?</w:t>
             </w:r>
           </w:p>
           <w:p>
@@ -6025,6 +6061,214 @@
                 <w:szCs w:val="20"/>
               </w:rPr>
               <w:t>Is the information being provided by social media provider stored correctly in the database?</w:t>
+            </w:r>
+          </w:p>
+          <w:p>
+            <w:pPr>
+              <w:cnfStyle w:val="000000000000" w:firstRow="0" w:lastRow="0" w:firstColumn="0" w:lastColumn="0" w:oddVBand="0" w:evenVBand="0" w:oddHBand="0" w:evenHBand="0" w:firstRowFirstColumn="0" w:firstRowLastColumn="0" w:lastRowFirstColumn="0" w:lastRowLastColumn="0"/>
+              <w:rPr>
+                <w:b/>
+                <w:i/>
+                <w:sz w:val="20"/>
+                <w:szCs w:val="20"/>
+              </w:rPr>
+            </w:pPr>
+            <w:r>
+              <w:rPr>
+                <w:b/>
+                <w:i/>
+                <w:sz w:val="20"/>
+                <w:szCs w:val="20"/>
+              </w:rPr>
+              <w:lastRenderedPageBreak/>
+              <w:t>Extend Global Leader Board to Support Top Question and Top Question Submitter</w:t>
+            </w:r>
+          </w:p>
+          <w:p>
+            <w:pPr>
+              <w:cnfStyle w:val="000000000000" w:firstRow="0" w:lastRow="0" w:firstColumn="0" w:lastColumn="0" w:oddVBand="0" w:evenVBand="0" w:oddHBand="0" w:evenHBand="0" w:firstRowFirstColumn="0" w:firstRowLastColumn="0" w:lastRowFirstColumn="0" w:lastRowLastColumn="0"/>
+              <w:rPr>
+                <w:sz w:val="20"/>
+                <w:szCs w:val="20"/>
+              </w:rPr>
+            </w:pPr>
+            <w:r>
+              <w:rPr>
+                <w:sz w:val="20"/>
+                <w:szCs w:val="20"/>
+              </w:rPr>
+              <w:t>Refine UI to allow users to view the top questions (according to user votes) and view the top question submitters (according to number of questions submitted)</w:t>
+            </w:r>
+          </w:p>
+          <w:p>
+            <w:pPr>
+              <w:cnfStyle w:val="000000000000" w:firstRow="0" w:lastRow="0" w:firstColumn="0" w:lastColumn="0" w:oddVBand="0" w:evenVBand="0" w:oddHBand="0" w:evenHBand="0" w:firstRowFirstColumn="0" w:firstRowLastColumn="0" w:lastRowFirstColumn="0" w:lastRowLastColumn="0"/>
+              <w:rPr>
+                <w:sz w:val="20"/>
+                <w:szCs w:val="20"/>
+              </w:rPr>
+            </w:pPr>
+            <w:r>
+              <w:rPr>
+                <w:sz w:val="20"/>
+                <w:szCs w:val="20"/>
+              </w:rPr>
+              <w:t>Refine database structure to allow for top questions and top question submitter</w:t>
+            </w:r>
+          </w:p>
+          <w:p>
+            <w:pPr>
+              <w:cnfStyle w:val="000000000000" w:firstRow="0" w:lastRow="0" w:firstColumn="0" w:lastColumn="0" w:oddVBand="0" w:evenVBand="0" w:oddHBand="0" w:evenHBand="0" w:firstRowFirstColumn="0" w:firstRowLastColumn="0" w:lastRowFirstColumn="0" w:lastRowLastColumn="0"/>
+              <w:rPr>
+                <w:sz w:val="20"/>
+                <w:szCs w:val="20"/>
+              </w:rPr>
+            </w:pPr>
+            <w:r>
+              <w:rPr>
+                <w:sz w:val="20"/>
+                <w:szCs w:val="20"/>
+              </w:rPr>
+              <w:t>Create / r</w:t>
+            </w:r>
+            <w:r>
+              <w:rPr>
+                <w:sz w:val="20"/>
+                <w:szCs w:val="20"/>
+              </w:rPr>
+              <w:t>efine PHP scripts to allow for communication between UI and server to view top questions and top question submitters</w:t>
+            </w:r>
+          </w:p>
+          <w:p>
+            <w:pPr>
+              <w:cnfStyle w:val="000000000000" w:firstRow="0" w:lastRow="0" w:firstColumn="0" w:lastColumn="0" w:oddVBand="0" w:evenVBand="0" w:oddHBand="0" w:evenHBand="0" w:firstRowFirstColumn="0" w:firstRowLastColumn="0" w:lastRowFirstColumn="0" w:lastRowLastColumn="0"/>
+              <w:rPr>
+                <w:sz w:val="20"/>
+                <w:szCs w:val="20"/>
+              </w:rPr>
+            </w:pPr>
+            <w:r>
+              <w:rPr>
+                <w:sz w:val="20"/>
+                <w:szCs w:val="20"/>
+              </w:rPr>
+              <w:t>Create / refine C# to view top questions and top question submitter</w:t>
+            </w:r>
+          </w:p>
+          <w:p>
+            <w:pPr>
+              <w:cnfStyle w:val="000000000000" w:firstRow="0" w:lastRow="0" w:firstColumn="0" w:lastColumn="0" w:oddVBand="0" w:evenVBand="0" w:oddHBand="0" w:evenHBand="0" w:firstRowFirstColumn="0" w:firstRowLastColumn="0" w:lastRowFirstColumn="0" w:lastRowLastColumn="0"/>
+              <w:rPr>
+                <w:sz w:val="20"/>
+                <w:szCs w:val="20"/>
+              </w:rPr>
+            </w:pPr>
+            <w:r>
+              <w:rPr>
+                <w:sz w:val="20"/>
+                <w:szCs w:val="20"/>
+              </w:rPr>
+              <w:t>Create tests for top questions;</w:t>
+            </w:r>
+          </w:p>
+          <w:p>
+            <w:pPr>
+              <w:pStyle w:val="ListParagraph"/>
+              <w:numPr>
+                <w:ilvl w:val="0"/>
+                <w:numId w:val="30"/>
+              </w:numPr>
+              <w:cnfStyle w:val="000000000000" w:firstRow="0" w:lastRow="0" w:firstColumn="0" w:lastColumn="0" w:oddVBand="0" w:evenVBand="0" w:oddHBand="0" w:evenHBand="0" w:firstRowFirstColumn="0" w:firstRowLastColumn="0" w:lastRowFirstColumn="0" w:lastRowLastColumn="0"/>
+              <w:rPr>
+                <w:sz w:val="20"/>
+                <w:szCs w:val="20"/>
+              </w:rPr>
+            </w:pPr>
+            <w:r>
+              <w:rPr>
+                <w:sz w:val="20"/>
+                <w:szCs w:val="20"/>
+              </w:rPr>
+              <w:t>Are the top questions being downloaded and displayed to the user correctly?</w:t>
+            </w:r>
+          </w:p>
+          <w:p>
+            <w:pPr>
+              <w:pStyle w:val="ListParagraph"/>
+              <w:numPr>
+                <w:ilvl w:val="0"/>
+                <w:numId w:val="30"/>
+              </w:numPr>
+              <w:cnfStyle w:val="000000000000" w:firstRow="0" w:lastRow="0" w:firstColumn="0" w:lastColumn="0" w:oddVBand="0" w:evenVBand="0" w:oddHBand="0" w:evenHBand="0" w:firstRowFirstColumn="0" w:firstRowLastColumn="0" w:lastRowFirstColumn="0" w:lastRowLastColumn="0"/>
+              <w:rPr>
+                <w:sz w:val="20"/>
+                <w:szCs w:val="20"/>
+              </w:rPr>
+            </w:pPr>
+            <w:r>
+              <w:rPr>
+                <w:sz w:val="20"/>
+                <w:szCs w:val="20"/>
+              </w:rPr>
+              <w:t>Is the UI being populated correctly?</w:t>
+            </w:r>
+          </w:p>
+          <w:p>
+            <w:pPr>
+              <w:cnfStyle w:val="000000000000" w:firstRow="0" w:lastRow="0" w:firstColumn="0" w:lastColumn="0" w:oddVBand="0" w:evenVBand="0" w:oddHBand="0" w:evenHBand="0" w:firstRowFirstColumn="0" w:firstRowLastColumn="0" w:lastRowFirstColumn="0" w:lastRowLastColumn="0"/>
+              <w:rPr>
+                <w:sz w:val="20"/>
+                <w:szCs w:val="20"/>
+              </w:rPr>
+            </w:pPr>
+            <w:r>
+              <w:rPr>
+                <w:sz w:val="20"/>
+                <w:szCs w:val="20"/>
+              </w:rPr>
+              <w:t>Create tests for top question submitter;</w:t>
+            </w:r>
+          </w:p>
+          <w:p>
+            <w:pPr>
+              <w:pStyle w:val="ListParagraph"/>
+              <w:numPr>
+                <w:ilvl w:val="0"/>
+                <w:numId w:val="30"/>
+              </w:numPr>
+              <w:cnfStyle w:val="000000000000" w:firstRow="0" w:lastRow="0" w:firstColumn="0" w:lastColumn="0" w:oddVBand="0" w:evenVBand="0" w:oddHBand="0" w:evenHBand="0" w:firstRowFirstColumn="0" w:firstRowLastColumn="0" w:lastRowFirstColumn="0" w:lastRowLastColumn="0"/>
+              <w:rPr>
+                <w:sz w:val="20"/>
+                <w:szCs w:val="20"/>
+              </w:rPr>
+            </w:pPr>
+            <w:r>
+              <w:rPr>
+                <w:sz w:val="20"/>
+                <w:szCs w:val="20"/>
+              </w:rPr>
+              <w:t>Are the top questions submitter being downloaded and displayed to the user correctly?</w:t>
+            </w:r>
+          </w:p>
+          <w:p>
+            <w:pPr>
+              <w:pStyle w:val="ListParagraph"/>
+              <w:numPr>
+                <w:ilvl w:val="0"/>
+                <w:numId w:val="30"/>
+              </w:numPr>
+              <w:cnfStyle w:val="000000000000" w:firstRow="0" w:lastRow="0" w:firstColumn="0" w:lastColumn="0" w:oddVBand="0" w:evenVBand="0" w:oddHBand="0" w:evenHBand="0" w:firstRowFirstColumn="0" w:firstRowLastColumn="0" w:lastRowFirstColumn="0" w:lastRowLastColumn="0"/>
+              <w:rPr>
+                <w:sz w:val="20"/>
+                <w:szCs w:val="20"/>
+              </w:rPr>
+            </w:pPr>
+            <w:r>
+              <w:rPr>
+                <w:sz w:val="20"/>
+                <w:szCs w:val="20"/>
+              </w:rPr>
+              <w:t>Is the UI being populated correctly?</w:t>
             </w:r>
           </w:p>
         </w:tc>
@@ -6188,7 +6432,6 @@
                 <w:sz w:val="20"/>
                 <w:szCs w:val="20"/>
               </w:rPr>
-              <w:lastRenderedPageBreak/>
               <w:t>Create database structure to allow for push notifications</w:t>
             </w:r>
           </w:p>
@@ -6301,6 +6544,208 @@
                 <w:szCs w:val="20"/>
               </w:rPr>
               <w:t>Does the app load the correct information from the push notification after it has been interacted with?</w:t>
+            </w:r>
+          </w:p>
+          <w:p>
+            <w:pPr>
+              <w:cnfStyle w:val="000000100000" w:firstRow="0" w:lastRow="0" w:firstColumn="0" w:lastColumn="0" w:oddVBand="0" w:evenVBand="0" w:oddHBand="1" w:evenHBand="0" w:firstRowFirstColumn="0" w:firstRowLastColumn="0" w:lastRowFirstColumn="0" w:lastRowLastColumn="0"/>
+              <w:rPr>
+                <w:b/>
+                <w:i/>
+                <w:sz w:val="20"/>
+                <w:szCs w:val="20"/>
+              </w:rPr>
+            </w:pPr>
+            <w:r>
+              <w:rPr>
+                <w:b/>
+                <w:i/>
+                <w:sz w:val="20"/>
+                <w:szCs w:val="20"/>
+              </w:rPr>
+              <w:t xml:space="preserve">Extend Questions to </w:t>
+            </w:r>
+            <w:r>
+              <w:rPr>
+                <w:b/>
+                <w:i/>
+                <w:sz w:val="20"/>
+                <w:szCs w:val="20"/>
+              </w:rPr>
+              <w:t>I</w:t>
+            </w:r>
+            <w:r>
+              <w:rPr>
+                <w:b/>
+                <w:i/>
+                <w:sz w:val="20"/>
+                <w:szCs w:val="20"/>
+              </w:rPr>
+              <w:t>nclude Categories</w:t>
+            </w:r>
+          </w:p>
+          <w:p>
+            <w:pPr>
+              <w:cnfStyle w:val="000000100000" w:firstRow="0" w:lastRow="0" w:firstColumn="0" w:lastColumn="0" w:oddVBand="0" w:evenVBand="0" w:oddHBand="1" w:evenHBand="0" w:firstRowFirstColumn="0" w:firstRowLastColumn="0" w:lastRowFirstColumn="0" w:lastRowLastColumn="0"/>
+              <w:rPr>
+                <w:sz w:val="20"/>
+                <w:szCs w:val="20"/>
+              </w:rPr>
+            </w:pPr>
+            <w:r>
+              <w:rPr>
+                <w:sz w:val="20"/>
+                <w:szCs w:val="20"/>
+              </w:rPr>
+              <w:t>Refine UI to allow for users to allow to choose their desired category</w:t>
+            </w:r>
+          </w:p>
+          <w:p>
+            <w:pPr>
+              <w:cnfStyle w:val="000000100000" w:firstRow="0" w:lastRow="0" w:firstColumn="0" w:lastColumn="0" w:oddVBand="0" w:evenVBand="0" w:oddHBand="1" w:evenHBand="0" w:firstRowFirstColumn="0" w:firstRowLastColumn="0" w:lastRowFirstColumn="0" w:lastRowLastColumn="0"/>
+              <w:rPr>
+                <w:sz w:val="20"/>
+                <w:szCs w:val="20"/>
+              </w:rPr>
+            </w:pPr>
+            <w:r>
+              <w:rPr>
+                <w:sz w:val="20"/>
+                <w:szCs w:val="20"/>
+              </w:rPr>
+              <w:t>Refine database structure to allow for category specific questions</w:t>
+            </w:r>
+          </w:p>
+          <w:p>
+            <w:pPr>
+              <w:cnfStyle w:val="000000100000" w:firstRow="0" w:lastRow="0" w:firstColumn="0" w:lastColumn="0" w:oddVBand="0" w:evenVBand="0" w:oddHBand="1" w:evenHBand="0" w:firstRowFirstColumn="0" w:firstRowLastColumn="0" w:lastRowFirstColumn="0" w:lastRowLastColumn="0"/>
+              <w:rPr>
+                <w:sz w:val="20"/>
+                <w:szCs w:val="20"/>
+              </w:rPr>
+            </w:pPr>
+            <w:r>
+              <w:rPr>
+                <w:sz w:val="20"/>
+                <w:szCs w:val="20"/>
+              </w:rPr>
+              <w:t>Create / r</w:t>
+            </w:r>
+            <w:r>
+              <w:rPr>
+                <w:sz w:val="20"/>
+                <w:szCs w:val="20"/>
+              </w:rPr>
+              <w:t xml:space="preserve">efine PHP scripts to </w:t>
+            </w:r>
+            <w:r>
+              <w:rPr>
+                <w:sz w:val="20"/>
+                <w:szCs w:val="20"/>
+              </w:rPr>
+              <w:t>allow for communication between UI and database to select all questions in a specific category.</w:t>
+            </w:r>
+          </w:p>
+          <w:p>
+            <w:pPr>
+              <w:cnfStyle w:val="000000100000" w:firstRow="0" w:lastRow="0" w:firstColumn="0" w:lastColumn="0" w:oddVBand="0" w:evenVBand="0" w:oddHBand="1" w:evenHBand="0" w:firstRowFirstColumn="0" w:firstRowLastColumn="0" w:lastRowFirstColumn="0" w:lastRowLastColumn="0"/>
+              <w:rPr>
+                <w:sz w:val="20"/>
+                <w:szCs w:val="20"/>
+              </w:rPr>
+            </w:pPr>
+            <w:r>
+              <w:rPr>
+                <w:sz w:val="20"/>
+                <w:szCs w:val="20"/>
+              </w:rPr>
+              <w:t>Create / r</w:t>
+            </w:r>
+            <w:r>
+              <w:rPr>
+                <w:sz w:val="20"/>
+                <w:szCs w:val="20"/>
+              </w:rPr>
+              <w:t>efine C# to allow for category specific questions and use PHP script to allow for category specific questions</w:t>
+            </w:r>
+          </w:p>
+          <w:p>
+            <w:pPr>
+              <w:cnfStyle w:val="000000100000" w:firstRow="0" w:lastRow="0" w:firstColumn="0" w:lastColumn="0" w:oddVBand="0" w:evenVBand="0" w:oddHBand="1" w:evenHBand="0" w:firstRowFirstColumn="0" w:firstRowLastColumn="0" w:lastRowFirstColumn="0" w:lastRowLastColumn="0"/>
+              <w:rPr>
+                <w:sz w:val="20"/>
+                <w:szCs w:val="20"/>
+              </w:rPr>
+            </w:pPr>
+            <w:r>
+              <w:rPr>
+                <w:sz w:val="20"/>
+                <w:szCs w:val="20"/>
+              </w:rPr>
+              <w:t>Create tests for category specific questions;</w:t>
+            </w:r>
+          </w:p>
+          <w:p>
+            <w:pPr>
+              <w:pStyle w:val="ListParagraph"/>
+              <w:numPr>
+                <w:ilvl w:val="0"/>
+                <w:numId w:val="30"/>
+              </w:numPr>
+              <w:cnfStyle w:val="000000100000" w:firstRow="0" w:lastRow="0" w:firstColumn="0" w:lastColumn="0" w:oddVBand="0" w:evenVBand="0" w:oddHBand="1" w:evenHBand="0" w:firstRowFirstColumn="0" w:firstRowLastColumn="0" w:lastRowFirstColumn="0" w:lastRowLastColumn="0"/>
+              <w:rPr>
+                <w:sz w:val="20"/>
+                <w:szCs w:val="20"/>
+              </w:rPr>
+            </w:pPr>
+            <w:r>
+              <w:rPr>
+                <w:sz w:val="20"/>
+                <w:szCs w:val="20"/>
+              </w:rPr>
+              <w:t>Are all the questions in the category being downloaded and displayed to the user?</w:t>
+            </w:r>
+          </w:p>
+          <w:p>
+            <w:pPr>
+              <w:pStyle w:val="ListParagraph"/>
+              <w:numPr>
+                <w:ilvl w:val="0"/>
+                <w:numId w:val="30"/>
+              </w:numPr>
+              <w:cnfStyle w:val="000000100000" w:firstRow="0" w:lastRow="0" w:firstColumn="0" w:lastColumn="0" w:oddVBand="0" w:evenVBand="0" w:oddHBand="1" w:evenHBand="0" w:firstRowFirstColumn="0" w:firstRowLastColumn="0" w:lastRowFirstColumn="0" w:lastRowLastColumn="0"/>
+              <w:rPr>
+                <w:sz w:val="20"/>
+                <w:szCs w:val="20"/>
+              </w:rPr>
+            </w:pPr>
+            <w:r>
+              <w:rPr>
+                <w:sz w:val="20"/>
+                <w:szCs w:val="20"/>
+              </w:rPr>
+              <w:t>Are any questions from other categories being downloaded and displayed to the user?</w:t>
+            </w:r>
+          </w:p>
+          <w:p>
+            <w:pPr>
+              <w:pStyle w:val="ListParagraph"/>
+              <w:numPr>
+                <w:ilvl w:val="0"/>
+                <w:numId w:val="30"/>
+              </w:numPr>
+              <w:cnfStyle w:val="000000100000" w:firstRow="0" w:lastRow="0" w:firstColumn="0" w:lastColumn="0" w:oddVBand="0" w:evenVBand="0" w:oddHBand="1" w:evenHBand="0" w:firstRowFirstColumn="0" w:firstRowLastColumn="0" w:lastRowFirstColumn="0" w:lastRowLastColumn="0"/>
+              <w:rPr>
+                <w:sz w:val="20"/>
+                <w:szCs w:val="20"/>
+              </w:rPr>
+            </w:pPr>
+            <w:r>
+              <w:rPr>
+                <w:sz w:val="20"/>
+                <w:szCs w:val="20"/>
+              </w:rPr>
+              <w:t>Is the UI correctly displaying all the categories and is a game started with only questions from the selected category?</w:t>
             </w:r>
           </w:p>
         </w:tc>
@@ -6574,6 +7019,7 @@
                 <w:sz w:val="20"/>
                 <w:szCs w:val="20"/>
               </w:rPr>
+              <w:lastRenderedPageBreak/>
               <w:t>Are questions being removed after a certain number of down votes?</w:t>
             </w:r>
           </w:p>
@@ -7467,7 +7913,6 @@
                 <w:sz w:val="20"/>
                 <w:szCs w:val="20"/>
               </w:rPr>
-              <w:lastRenderedPageBreak/>
               <w:t>Uncompleted development tasks</w:t>
             </w:r>
           </w:p>
@@ -7577,11 +8022,9 @@
           <w:color w:val="FF0000"/>
           <w:vertAlign w:val="subscript"/>
         </w:rPr>
-        <w:lastRenderedPageBreak/>
         <w:t>Tests outlined in the project plan are not indicative of the full tests that will be carried, they are to be used a starting point.</w:t>
       </w:r>
-      <w:bookmarkStart w:id="22" w:name="_GoBack"/>
-      <w:bookmarkEnd w:id="22"/>
+      <w:bookmarkEnd w:id="0"/>
     </w:p>
     <w:sectPr>
       <w:headerReference w:type="first" r:id="rId14"/>
@@ -7599,7 +8042,7 @@
 
 <file path=word/comments.xml><?xml version="1.0" encoding="utf-8"?>
 <w:comments xmlns:wpc="http://schemas.microsoft.com/office/word/2010/wordprocessingCanvas" xmlns:cx="http://schemas.microsoft.com/office/drawing/2014/chartex" xmlns:cx1="http://schemas.microsoft.com/office/drawing/2015/9/8/chartex" xmlns:cx2="http://schemas.microsoft.com/office/drawing/2015/10/21/chartex" xmlns:cx3="http://schemas.microsoft.com/office/drawing/2016/5/9/chartex" xmlns:cx4="http://schemas.microsoft.com/office/drawing/2016/5/10/chartex" xmlns:cx5="http://schemas.microsoft.com/office/drawing/2016/5/11/chartex" xmlns:cx6="http://schemas.microsoft.com/office/drawing/2016/5/12/chartex" xmlns:cx7="http://schemas.microsoft.com/office/drawing/2016/5/13/chartex" xmlns:cx8="http://schemas.microsoft.com/office/drawing/2016/5/14/chartex" xmlns:mc="http://schemas.openxmlformats.org/markup-compatibility/2006" xmlns:aink="http://schemas.microsoft.com/office/drawing/2016/ink" xmlns:am3d="http://schemas.microsoft.com/office/drawing/2017/model3d" xmlns:o="urn:schemas-microsoft-com:office:office" xmlns:r="http://schemas.openxmlformats.org/officeDocument/2006/relationships" xmlns:m="http://schemas.openxmlformats.org/officeDocument/2006/math" xmlns:v="urn:schemas-microsoft-com:vml" xmlns:wp14="http://schemas.microsoft.com/office/word/2010/wordprocessingDrawing" xmlns:wp="http://schemas.openxmlformats.org/drawingml/2006/wordprocessingDrawing" xmlns:w10="urn:schemas-microsoft-com:office:word" xmlns:w="http://schemas.openxmlformats.org/wordprocessingml/2006/main" xmlns:w14="http://schemas.microsoft.com/office/word/2010/wordml" xmlns:w15="http://schemas.microsoft.com/office/word/2012/wordml" xmlns:w16cid="http://schemas.microsoft.com/office/word/2016/wordml/cid" xmlns:w16se="http://schemas.microsoft.com/office/word/2015/wordml/symex" xmlns:wpg="http://schemas.microsoft.com/office/word/2010/wordprocessingGroup" xmlns:wpi="http://schemas.microsoft.com/office/word/2010/wordprocessingInk" xmlns:wne="http://schemas.microsoft.com/office/word/2006/wordml" xmlns:wps="http://schemas.microsoft.com/office/word/2010/wordprocessingShape" mc:Ignorable="w14 w15 w16se w16cid wp14">
-  <w:comment w:id="1" w:author="Michelle Vinall" w:date="2018-05-14T21:34:00Z" w:initials="MV">
+  <w:comment w:id="2" w:author="Michelle Vinall" w:date="2018-05-14T21:34:00Z" w:initials="MV">
     <w:p>
       <w:pPr>
         <w:pStyle w:val="CommentText"/>
@@ -7692,19 +8135,7 @@
         <w:rPr>
           <w:highlight w:val="yellow"/>
         </w:rPr>
-        <w:t xml:space="preserve">Criteria 3 </w:t>
-      </w:r>
-      <w:r>
-        <w:rPr>
-          <w:highlight w:val="yellow"/>
-        </w:rPr>
-        <w:t>met each</w:t>
-      </w:r>
-      <w:r>
-        <w:rPr>
-          <w:highlight w:val="yellow"/>
-        </w:rPr>
-        <w:t xml:space="preserve"> iteration explains thoroughly what functions will be implemented as well as the expected out come from each iteration</w:t>
+        <w:t>Criteria 3 met each iteration explains thoroughly what functions will be implemented as well as the expected out come from each iteration</w:t>
       </w:r>
     </w:p>
     <w:p>
@@ -7830,7 +8261,7 @@
       </w:r>
     </w:p>
   </w:comment>
-  <w:comment w:id="2" w:author="Michelle" w:date="2018-06-06T18:48:00Z" w:initials="M">
+  <w:comment w:id="3" w:author="Michelle" w:date="2018-06-06T18:48:00Z" w:initials="M">
     <w:p>
       <w:pPr>
         <w:pStyle w:val="CommentText"/>
@@ -7846,7 +8277,7 @@
       </w:r>
     </w:p>
   </w:comment>
-  <w:comment w:id="18" w:author="Collin McKeahnie" w:date="2018-06-07T12:56:00Z" w:initials="CM">
+  <w:comment w:id="19" w:author="Collin McKeahnie" w:date="2018-06-07T12:56:00Z" w:initials="CM">
     <w:p>
       <w:pPr>
         <w:pStyle w:val="CommentText"/>
@@ -7887,7 +8318,7 @@
       </w:pPr>
     </w:p>
   </w:comment>
-  <w:comment w:id="19" w:author="Charnes Nell" w:date="2018-06-08T10:32:00Z" w:initials="CN">
+  <w:comment w:id="20" w:author="Charnes Nell" w:date="2018-06-08T10:32:00Z" w:initials="CN">
     <w:p>
       <w:pPr>
         <w:pStyle w:val="CommentText"/>
@@ -7903,7 +8334,7 @@
       </w:r>
     </w:p>
   </w:comment>
-  <w:comment w:id="20" w:author="Michelle Vinall" w:date="2018-05-14T22:02:00Z" w:initials="MV">
+  <w:comment w:id="21" w:author="Michelle Vinall" w:date="2018-05-14T22:02:00Z" w:initials="MV">
     <w:p>
       <w:pPr>
         <w:pStyle w:val="CommentText"/>
@@ -7919,7 +8350,7 @@
       </w:r>
     </w:p>
   </w:comment>
-  <w:comment w:id="21" w:author="Michelle Vinall" w:date="2018-05-14T22:06:00Z" w:initials="MV">
+  <w:comment w:id="22" w:author="Michelle Vinall" w:date="2018-05-14T22:06:00Z" w:initials="MV">
     <w:p>
       <w:pPr>
         <w:pStyle w:val="CommentText"/>
@@ -8129,7 +8560,6 @@
         <w:dataBinding w:prefixMappings="xmlns:ns0='http://schemas.openxmlformats.org/officeDocument/2006/extended-properties' " w:xpath="/ns0:Properties[1]/ns0:Company[1]" w:storeItemID="{6668398D-A668-4E3E-A5EB-62B293D839F1}"/>
         <w:text/>
       </w:sdtPr>
-      <w:sdtEndPr/>
       <w:sdtContent>
         <w:r>
           <w:t>Software Development Team</w:t>
@@ -8147,7 +8577,6 @@
         <w:dataBinding w:prefixMappings="xmlns:ns0='http://purl.org/dc/elements/1.1/' xmlns:ns1='http://schemas.openxmlformats.org/package/2006/metadata/core-properties' " w:xpath="/ns1:coreProperties[1]/ns0:creator[1]" w:storeItemID="{6C3C8BC8-F283-45AE-878A-BAB7291924A1}"/>
         <w:text/>
       </w:sdtPr>
-      <w:sdtEndPr/>
       <w:sdtContent>
         <w:r>
           <w:t>Charnes Nell</w:t>
@@ -8171,7 +8600,6 @@
         <w:dataBinding w:prefixMappings="xmlns:ns0='http://purl.org/dc/elements/1.1/' xmlns:ns1='http://schemas.openxmlformats.org/package/2006/metadata/core-properties' " w:xpath="/ns1:coreProperties[1]/ns0:title[1]" w:storeItemID="{6C3C8BC8-F283-45AE-878A-BAB7291924A1}"/>
         <w:text/>
       </w:sdtPr>
-      <w:sdtEndPr/>
       <w:sdtContent>
         <w:r>
           <w:t>Let’s Quiz</w:t>
@@ -8192,7 +8620,6 @@
         <w:dataBinding w:prefixMappings="xmlns:ns0='http://purl.org/dc/elements/1.1/' xmlns:ns1='http://schemas.openxmlformats.org/package/2006/metadata/core-properties' " w:xpath="/ns1:coreProperties[1]/ns0:subject[1]" w:storeItemID="{6C3C8BC8-F283-45AE-878A-BAB7291924A1}"/>
         <w:text/>
       </w:sdtPr>
-      <w:sdtEndPr/>
       <w:sdtContent>
         <w:r>
           <w:t>Project Plan</w:t>
@@ -8224,7 +8651,6 @@
         <w:dataBinding w:prefixMappings="xmlns:ns0='http://purl.org/dc/elements/1.1/' xmlns:ns1='http://schemas.openxmlformats.org/package/2006/metadata/core-properties' " w:xpath="/ns1:coreProperties[1]/ns0:title[1]" w:storeItemID="{6C3C8BC8-F283-45AE-878A-BAB7291924A1}"/>
         <w:text/>
       </w:sdtPr>
-      <w:sdtEndPr/>
       <w:sdtContent>
         <w:r>
           <w:t>Let’s Quiz</w:t>
@@ -8245,7 +8671,6 @@
         <w:dataBinding w:prefixMappings="xmlns:ns0='http://purl.org/dc/elements/1.1/' xmlns:ns1='http://schemas.openxmlformats.org/package/2006/metadata/core-properties' " w:xpath="/ns1:coreProperties[1]/ns0:subject[1]" w:storeItemID="{6C3C8BC8-F283-45AE-878A-BAB7291924A1}"/>
         <w:text/>
       </w:sdtPr>
-      <w:sdtEndPr/>
       <w:sdtContent>
         <w:r>
           <w:t>Project Plan</w:t>
@@ -13582,6 +14007,7 @@
     <w:rsid w:val="00774353"/>
     <w:rsid w:val="009326F4"/>
     <w:rsid w:val="00B2042E"/>
+    <w:rsid w:val="00C01DF5"/>
     <w:rsid w:val="00D72E64"/>
     <w:rsid w:val="00E24257"/>
     <w:rsid w:val="00EB5D51"/>
@@ -14410,7 +14836,7 @@
 </file>
 
 <file path=customXml/itemProps1.xml><?xml version="1.0" encoding="utf-8"?>
-<ds:datastoreItem xmlns:ds="http://schemas.openxmlformats.org/officeDocument/2006/customXml" ds:itemID="{BA33A703-24A9-4BDE-93B1-3BCF7FCDD44D}">
+<ds:datastoreItem xmlns:ds="http://schemas.openxmlformats.org/officeDocument/2006/customXml" ds:itemID="{83902BE2-FEDC-44C7-9867-7840614EB745}">
   <ds:schemaRefs>
     <ds:schemaRef ds:uri="http://schemas.openxmlformats.org/officeDocument/2006/bibliography"/>
   </ds:schemaRefs>

</xml_diff>